<commit_message>
just messing around and testing that I can use git -gavin
</commit_message>
<xml_diff>
--- a/Scrumbags Project Proposal.docx
+++ b/Scrumbags Project Proposal.docx
@@ -7,8 +7,13 @@
         <w:pStyle w:val="Title"/>
         <w:jc w:val="center"/>
       </w:pPr>
-      <w:r>
-        <w:t>Scrumbags Project Proposal</w:t>
+      <w:proofErr w:type="spellStart"/>
+      <w:r>
+        <w:t>Scrumbags</w:t>
+      </w:r>
+      <w:proofErr w:type="spellEnd"/>
+      <w:r>
+        <w:t xml:space="preserve"> Project Proposal</w:t>
       </w:r>
     </w:p>
     <w:p>
@@ -17,7 +22,15 @@
         <w:jc w:val="center"/>
       </w:pPr>
       <w:r>
-        <w:t>Anthony Ciminello | Nicholas Petty | Joshua Rodriguez-Santiago</w:t>
+        <w:t xml:space="preserve">Anthony </w:t>
+      </w:r>
+      <w:proofErr w:type="spellStart"/>
+      <w:r>
+        <w:t>Ciminello</w:t>
+      </w:r>
+      <w:proofErr w:type="spellEnd"/>
+      <w:r>
+        <w:t xml:space="preserve"> | Nicholas Petty | Joshua Rodriguez-Santiago</w:t>
       </w:r>
     </w:p>
     <w:p>
@@ -770,9 +783,11 @@
           <w:numId w:val="3"/>
         </w:numPr>
       </w:pPr>
+      <w:proofErr w:type="spellStart"/>
       <w:r>
         <w:t>WebRatio</w:t>
       </w:r>
+      <w:proofErr w:type="spellEnd"/>
     </w:p>
     <w:p>
       <w:pPr>
@@ -794,9 +809,11 @@
           <w:numId w:val="3"/>
         </w:numPr>
       </w:pPr>
+      <w:proofErr w:type="spellStart"/>
       <w:r>
         <w:t>GitHub</w:t>
       </w:r>
+      <w:proofErr w:type="spellEnd"/>
     </w:p>
     <w:p>
       <w:pPr>
@@ -806,9 +823,11 @@
           <w:numId w:val="3"/>
         </w:numPr>
       </w:pPr>
+      <w:proofErr w:type="spellStart"/>
       <w:r>
         <w:t>SourceTree</w:t>
       </w:r>
+      <w:proofErr w:type="spellEnd"/>
     </w:p>
     <w:p>
       <w:pPr>
@@ -818,9 +837,11 @@
           <w:numId w:val="3"/>
         </w:numPr>
       </w:pPr>
+      <w:proofErr w:type="spellStart"/>
       <w:r>
         <w:t>Trello</w:t>
       </w:r>
+      <w:proofErr w:type="spellEnd"/>
     </w:p>
     <w:p>
       <w:pPr>
@@ -866,8 +887,13 @@
         </w:numPr>
       </w:pPr>
       <w:r>
-        <w:t>Scrum Master: Anthony Ciminello</w:t>
-      </w:r>
+        <w:t xml:space="preserve">Scrum Master: Anthony </w:t>
+      </w:r>
+      <w:proofErr w:type="spellStart"/>
+      <w:r>
+        <w:t>Ciminello</w:t>
+      </w:r>
+      <w:proofErr w:type="spellEnd"/>
     </w:p>
     <w:p>
       <w:pPr>
@@ -907,13 +933,35 @@
     </w:p>
     <w:p>
       <w:pPr>
+        <w:pStyle w:val="ListParagraph"/>
+        <w:numPr>
+          <w:ilvl w:val="1"/>
+          <w:numId w:val="4"/>
+        </w:numPr>
+      </w:pPr>
+      <w:r>
+        <w:t xml:space="preserve">[testing </w:t>
+      </w:r>
+      <w:proofErr w:type="spellStart"/>
+      <w:r>
+        <w:t>git</w:t>
+      </w:r>
+      <w:bookmarkStart w:id="7" w:name="_GoBack"/>
+      <w:bookmarkEnd w:id="7"/>
+      <w:proofErr w:type="spellEnd"/>
+      <w:r>
+        <w:t>]</w:t>
+      </w:r>
+    </w:p>
+    <w:p>
+      <w:pPr>
         <w:pStyle w:val="Heading1"/>
       </w:pPr>
-      <w:bookmarkStart w:id="7" w:name="_Toc464304506"/>
+      <w:bookmarkStart w:id="8" w:name="_Toc464304506"/>
       <w:r>
         <w:t>Deliverables</w:t>
       </w:r>
-      <w:bookmarkEnd w:id="7"/>
+      <w:bookmarkEnd w:id="8"/>
     </w:p>
     <w:p/>
     <w:p>
@@ -963,8 +1011,6 @@
       <w:r>
         <w:t>Final Presentation</w:t>
       </w:r>
-      <w:bookmarkStart w:id="8" w:name="_GoBack"/>
-      <w:bookmarkEnd w:id="8"/>
     </w:p>
     <w:sectPr>
       <w:pgSz w:w="12240" w:h="15840"/>
@@ -1338,7 +1384,7 @@
         <w:rFonts w:ascii="Symbol" w:hAnsi="Symbol" w:hint="default"/>
       </w:rPr>
     </w:lvl>
-    <w:lvl w:ilvl="1" w:tplc="04090003" w:tentative="1">
+    <w:lvl w:ilvl="1" w:tplc="04090003">
       <w:start w:val="1"/>
       <w:numFmt w:val="bullet"/>
       <w:lvlText w:val="o"/>
@@ -1466,7 +1512,7 @@
     </w:rPrDefault>
     <w:pPrDefault/>
   </w:docDefaults>
-  <w:latentStyles w:defLockedState="0" w:defUIPriority="99" w:defSemiHidden="0" w:defUnhideWhenUsed="0" w:defQFormat="0" w:count="382">
+  <w:latentStyles w:defLockedState="0" w:defUIPriority="99" w:defSemiHidden="0" w:defUnhideWhenUsed="0" w:defQFormat="0" w:count="380">
     <w:lsdException w:name="Normal" w:uiPriority="0" w:qFormat="1"/>
     <w:lsdException w:name="heading 1" w:uiPriority="9" w:qFormat="1"/>
     <w:lsdException w:name="heading 2" w:semiHidden="1" w:uiPriority="9" w:unhideWhenUsed="1" w:qFormat="1"/>
@@ -1572,6 +1618,7 @@
     <w:lsdException w:name="HTML Sample" w:semiHidden="1" w:unhideWhenUsed="1"/>
     <w:lsdException w:name="HTML Typewriter" w:semiHidden="1" w:unhideWhenUsed="1"/>
     <w:lsdException w:name="HTML Variable" w:semiHidden="1" w:unhideWhenUsed="1"/>
+    <w:lsdException w:name="Normal Table" w:semiHidden="1" w:unhideWhenUsed="1"/>
     <w:lsdException w:name="annotation subject" w:semiHidden="1" w:unhideWhenUsed="1"/>
     <w:lsdException w:name="No List" w:semiHidden="1" w:unhideWhenUsed="1"/>
     <w:lsdException w:name="Outline List 1" w:semiHidden="1" w:unhideWhenUsed="1"/>
@@ -1617,9 +1664,11 @@
     <w:lsdException w:name="Table Subtle 1" w:semiHidden="1" w:unhideWhenUsed="1"/>
     <w:lsdException w:name="Table Subtle 2" w:semiHidden="1" w:unhideWhenUsed="1"/>
     <w:lsdException w:name="Table Web 1" w:semiHidden="1" w:unhideWhenUsed="1"/>
+    <w:lsdException w:name="Table Web 2" w:semiHidden="1" w:unhideWhenUsed="1"/>
     <w:lsdException w:name="Table Web 3" w:semiHidden="1" w:unhideWhenUsed="1"/>
     <w:lsdException w:name="Balloon Text" w:semiHidden="1" w:unhideWhenUsed="1"/>
     <w:lsdException w:name="Table Grid" w:uiPriority="39"/>
+    <w:lsdException w:name="Table Theme" w:semiHidden="1" w:unhideWhenUsed="1"/>
     <w:lsdException w:name="Note Level 1" w:semiHidden="1" w:unhideWhenUsed="1"/>
     <w:lsdException w:name="Note Level 2" w:semiHidden="1" w:unhideWhenUsed="1"/>
     <w:lsdException w:name="Note Level 3" w:semiHidden="1" w:unhideWhenUsed="1"/>
@@ -1844,8 +1893,6 @@
     <w:lsdException w:name="List Table 5 Dark Accent 6" w:uiPriority="50"/>
     <w:lsdException w:name="List Table 6 Colorful Accent 6" w:uiPriority="51"/>
     <w:lsdException w:name="List Table 7 Colorful Accent 6" w:uiPriority="52"/>
-    <w:lsdException w:name="Mention" w:semiHidden="1" w:unhideWhenUsed="1"/>
-    <w:lsdException w:name="Smart Hyperlink" w:semiHidden="1" w:unhideWhenUsed="1"/>
   </w:latentStyles>
   <w:style w:type="paragraph" w:default="1" w:styleId="Normal">
     <w:name w:val="Normal"/>

</xml_diff>

<commit_message>
Named app Service, completed executive summary.
</commit_message>
<xml_diff>
--- a/Scrumbags Project Proposal.docx
+++ b/Scrumbags Project Proposal.docx
@@ -7,14 +7,34 @@
         <w:pStyle w:val="Title"/>
         <w:jc w:val="center"/>
       </w:pPr>
+      <w:r>
+        <w:t>Service</w:t>
+      </w:r>
+    </w:p>
+    <w:p>
+      <w:pPr>
+        <w:pStyle w:val="Title"/>
+        <w:jc w:val="center"/>
+        <w:rPr>
+          <w:sz w:val="36"/>
+        </w:rPr>
+      </w:pPr>
       <w:proofErr w:type="spellStart"/>
       <w:r>
+        <w:rPr>
+          <w:sz w:val="36"/>
+        </w:rPr>
         <w:t>Scrumbags</w:t>
       </w:r>
       <w:proofErr w:type="spellEnd"/>
       <w:r>
+        <w:rPr>
+          <w:sz w:val="36"/>
+        </w:rPr>
         <w:t xml:space="preserve"> Project Proposal</w:t>
       </w:r>
+      <w:bookmarkStart w:id="0" w:name="_GoBack"/>
+      <w:bookmarkEnd w:id="0"/>
     </w:p>
     <w:p>
       <w:pPr>
@@ -87,7 +107,7 @@
         <w:rPr>
           <w:noProof/>
         </w:rPr>
-        <w:instrText xml:space="preserve"> PAGEREF _Toc464304499 \h </w:instrText>
+        <w:instrText xml:space="preserve"> PAGEREF _Toc464505521 \h </w:instrText>
       </w:r>
       <w:r>
         <w:rPr>
@@ -149,7 +169,7 @@
         <w:rPr>
           <w:noProof/>
         </w:rPr>
-        <w:instrText xml:space="preserve"> PAGEREF _Toc464304500 \h </w:instrText>
+        <w:instrText xml:space="preserve"> PAGEREF _Toc464505522 \h </w:instrText>
       </w:r>
       <w:r>
         <w:rPr>
@@ -211,7 +231,7 @@
         <w:rPr>
           <w:noProof/>
         </w:rPr>
-        <w:instrText xml:space="preserve"> PAGEREF _Toc464304501 \h </w:instrText>
+        <w:instrText xml:space="preserve"> PAGEREF _Toc464505523 \h </w:instrText>
       </w:r>
       <w:r>
         <w:rPr>
@@ -228,7 +248,7 @@
         <w:rPr>
           <w:noProof/>
         </w:rPr>
-        <w:t>1</w:t>
+        <w:t>2</w:t>
       </w:r>
       <w:r>
         <w:rPr>
@@ -273,7 +293,7 @@
         <w:rPr>
           <w:noProof/>
         </w:rPr>
-        <w:instrText xml:space="preserve"> PAGEREF _Toc464304502 \h </w:instrText>
+        <w:instrText xml:space="preserve"> PAGEREF _Toc464505524 \h </w:instrText>
       </w:r>
       <w:r>
         <w:rPr>
@@ -290,7 +310,7 @@
         <w:rPr>
           <w:noProof/>
         </w:rPr>
-        <w:t>1</w:t>
+        <w:t>2</w:t>
       </w:r>
       <w:r>
         <w:rPr>
@@ -335,7 +355,7 @@
         <w:rPr>
           <w:noProof/>
         </w:rPr>
-        <w:instrText xml:space="preserve"> PAGEREF _Toc464304503 \h </w:instrText>
+        <w:instrText xml:space="preserve"> PAGEREF _Toc464505525 \h </w:instrText>
       </w:r>
       <w:r>
         <w:rPr>
@@ -352,7 +372,7 @@
         <w:rPr>
           <w:noProof/>
         </w:rPr>
-        <w:t>1</w:t>
+        <w:t>2</w:t>
       </w:r>
       <w:r>
         <w:rPr>
@@ -397,7 +417,7 @@
         <w:rPr>
           <w:noProof/>
         </w:rPr>
-        <w:instrText xml:space="preserve"> PAGEREF _Toc464304504 \h </w:instrText>
+        <w:instrText xml:space="preserve"> PAGEREF _Toc464505526 \h </w:instrText>
       </w:r>
       <w:r>
         <w:rPr>
@@ -414,7 +434,7 @@
         <w:rPr>
           <w:noProof/>
         </w:rPr>
-        <w:t>1</w:t>
+        <w:t>2</w:t>
       </w:r>
       <w:r>
         <w:rPr>
@@ -459,7 +479,7 @@
         <w:rPr>
           <w:noProof/>
         </w:rPr>
-        <w:instrText xml:space="preserve"> PAGEREF _Toc464304505 \h </w:instrText>
+        <w:instrText xml:space="preserve"> PAGEREF _Toc464505527 \h </w:instrText>
       </w:r>
       <w:r>
         <w:rPr>
@@ -476,7 +496,7 @@
         <w:rPr>
           <w:noProof/>
         </w:rPr>
-        <w:t>1</w:t>
+        <w:t>2</w:t>
       </w:r>
       <w:r>
         <w:rPr>
@@ -521,7 +541,7 @@
         <w:rPr>
           <w:noProof/>
         </w:rPr>
-        <w:instrText xml:space="preserve"> PAGEREF _Toc464304506 \h </w:instrText>
+        <w:instrText xml:space="preserve"> PAGEREF _Toc464505528 \h </w:instrText>
       </w:r>
       <w:r>
         <w:rPr>
@@ -538,7 +558,7 @@
         <w:rPr>
           <w:noProof/>
         </w:rPr>
-        <w:t>1</w:t>
+        <w:t>3</w:t>
       </w:r>
       <w:r>
         <w:rPr>
@@ -554,82 +574,111 @@
       <w:r>
         <w:fldChar w:fldCharType="end"/>
       </w:r>
+      <w:bookmarkStart w:id="1" w:name="_Toc464505521"/>
+      <w:r>
+        <w:t>Executive Summary</w:t>
+      </w:r>
+      <w:bookmarkEnd w:id="1"/>
+    </w:p>
+    <w:p/>
+    <w:p>
+      <w:r>
+        <w:t>We will be creating a web application called Service, which will allow people to notify property owners of places and things that need to be serviced.  The application’s goal will be to streamline and crowd-source build</w:t>
+      </w:r>
+      <w:r>
+        <w:t>ing</w:t>
+      </w:r>
+      <w:r>
+        <w:t xml:space="preserve"> maintenance.  We feel that a great deal of the spaces we inhabit and pass through in our daily lives are in need of care.  With Service, </w:t>
+      </w:r>
+      <w:r>
+        <w:t>ordinary people</w:t>
+      </w:r>
+      <w:r>
+        <w:t xml:space="preserve"> </w:t>
+      </w:r>
+      <w:r>
+        <w:t>will be able to reach out to property managers</w:t>
+      </w:r>
+      <w:r>
+        <w:t>, and let them know where work is needed.</w:t>
+      </w:r>
+      <w:r>
+        <w:t xml:space="preserve">  Our users will be the general public, and anyone who claims ownership of </w:t>
+      </w:r>
+      <w:r>
+        <w:t xml:space="preserve">or responsibility for </w:t>
+      </w:r>
+      <w:r>
+        <w:t>a property.</w:t>
+      </w:r>
+    </w:p>
+    <w:p/>
+    <w:p>
+      <w:r>
+        <w:t>The application will stand out in its simplicity.  Anyone can join as a regular user and submit “service requests,” which are the primary component of the system.  A service request is a short note that includes a picture and the location of something that needs to be fixed.  The “property manager” is special user that take responsibility for a building or location.  Property managers are required to submit verification documents before they can claim a property, but once verified, they can respond to service requests.  Again keeping options simple, the response can either be agreeing to fix the problem, or not.  All users will be able to view all service requests and resolutions.</w:t>
+      </w:r>
+    </w:p>
+    <w:p/>
+    <w:p>
+      <w:r>
+        <w:t>Service connects us through a better environment.</w:t>
+      </w:r>
     </w:p>
     <w:p>
       <w:pPr>
         <w:pStyle w:val="Heading1"/>
       </w:pPr>
-      <w:bookmarkStart w:id="0" w:name="_Toc464304499"/>
-      <w:r>
-        <w:t>Executive Summary</w:t>
-      </w:r>
-      <w:bookmarkEnd w:id="0"/>
+      <w:bookmarkStart w:id="2" w:name="_Toc464505522"/>
+      <w:r>
+        <w:t>Competitive Analysis</w:t>
+      </w:r>
+      <w:bookmarkEnd w:id="2"/>
     </w:p>
     <w:p/>
     <w:p>
       <w:r>
-        <w:t>Take pictures of things around a property that need to be fixed</w:t>
-      </w:r>
-      <w:r>
-        <w:t>.  The property manager can view the pictur</w:t>
-      </w:r>
-      <w:r>
-        <w:t>es and decided whether or not to fix the things.  All users see the submission and decision.</w:t>
+        <w:t>There are other products that perform this function.  We differentiate by offer a simple user experience.</w:t>
       </w:r>
     </w:p>
     <w:p>
       <w:pPr>
         <w:pStyle w:val="Heading1"/>
       </w:pPr>
-      <w:bookmarkStart w:id="1" w:name="_Toc464304500"/>
-      <w:r>
-        <w:t>Competitive Analysis</w:t>
-      </w:r>
-      <w:bookmarkEnd w:id="1"/>
+      <w:bookmarkStart w:id="3" w:name="_Toc464505523"/>
+      <w:r>
+        <w:lastRenderedPageBreak/>
+        <w:t>Overview and Scenarios</w:t>
+      </w:r>
+      <w:bookmarkEnd w:id="3"/>
     </w:p>
     <w:p/>
     <w:p>
       <w:r>
-        <w:t>There are other products that perform this function.  We differentiate by offer a simple user experience.</w:t>
+        <w:t>The system will be used by</w:t>
+      </w:r>
+      <w:r>
+        <w:t xml:space="preserve"> the general public and property managers.</w:t>
+      </w:r>
+      <w:r>
+        <w:t xml:space="preserve">  </w:t>
+      </w:r>
+      <w:r>
+        <w:t>Normal users create accounts, create repair requests, and track their requests.  Property managers create accounts and respond to repair requests for their properties.</w:t>
+      </w:r>
+      <w:r>
+        <w:t xml:space="preserve">  Additionally, an administrator will moderate requests and verify property managers.</w:t>
       </w:r>
     </w:p>
     <w:p>
       <w:pPr>
         <w:pStyle w:val="Heading1"/>
       </w:pPr>
-      <w:bookmarkStart w:id="2" w:name="_Toc464304501"/>
-      <w:r>
-        <w:t>Overview and Scenarios</w:t>
-      </w:r>
-      <w:bookmarkEnd w:id="2"/>
-    </w:p>
-    <w:p/>
-    <w:p>
-      <w:r>
-        <w:t>The system will be used by</w:t>
-      </w:r>
-      <w:r>
-        <w:t xml:space="preserve"> the general public and property managers.</w:t>
-      </w:r>
-      <w:r>
-        <w:t xml:space="preserve">  </w:t>
-      </w:r>
-      <w:r>
-        <w:t>Normal users create accounts, create repair requests, and track their requests.  Property managers create accounts and respond to repair requests for their properties.</w:t>
-      </w:r>
-      <w:r>
-        <w:t xml:space="preserve">  Additionally, an administrator will moderate requests and verify property managers.</w:t>
-      </w:r>
-    </w:p>
-    <w:p>
-      <w:pPr>
-        <w:pStyle w:val="Heading1"/>
-      </w:pPr>
-      <w:bookmarkStart w:id="3" w:name="_Toc464304502"/>
+      <w:bookmarkStart w:id="4" w:name="_Toc464505524"/>
       <w:r>
         <w:t>Functional Requirements</w:t>
       </w:r>
-      <w:bookmarkEnd w:id="3"/>
+      <w:bookmarkEnd w:id="4"/>
     </w:p>
     <w:p/>
     <w:p>
@@ -701,7 +750,6 @@
         </w:numPr>
       </w:pPr>
       <w:r>
-        <w:lastRenderedPageBreak/>
         <w:t>Resolve repair requests</w:t>
       </w:r>
     </w:p>
@@ -709,11 +757,11 @@
       <w:pPr>
         <w:pStyle w:val="Heading1"/>
       </w:pPr>
-      <w:bookmarkStart w:id="4" w:name="_Toc464304503"/>
+      <w:bookmarkStart w:id="5" w:name="_Toc464505525"/>
       <w:r>
         <w:t>Non-functional Requirements</w:t>
       </w:r>
-      <w:bookmarkEnd w:id="4"/>
+      <w:bookmarkEnd w:id="5"/>
     </w:p>
     <w:p/>
     <w:p>
@@ -768,11 +816,11 @@
       <w:pPr>
         <w:pStyle w:val="Heading1"/>
       </w:pPr>
-      <w:bookmarkStart w:id="5" w:name="_Toc464304504"/>
+      <w:bookmarkStart w:id="6" w:name="_Toc464505526"/>
       <w:r>
         <w:t>System Development Infrastructure</w:t>
       </w:r>
-      <w:bookmarkEnd w:id="5"/>
+      <w:bookmarkEnd w:id="6"/>
     </w:p>
     <w:p/>
     <w:p>
@@ -809,11 +857,9 @@
           <w:numId w:val="3"/>
         </w:numPr>
       </w:pPr>
-      <w:proofErr w:type="spellStart"/>
       <w:r>
         <w:t>GitHub</w:t>
       </w:r>
-      <w:proofErr w:type="spellEnd"/>
     </w:p>
     <w:p>
       <w:pPr>
@@ -823,11 +869,9 @@
           <w:numId w:val="3"/>
         </w:numPr>
       </w:pPr>
-      <w:proofErr w:type="spellStart"/>
       <w:r>
         <w:t>SourceTree</w:t>
       </w:r>
-      <w:proofErr w:type="spellEnd"/>
     </w:p>
     <w:p>
       <w:pPr>
@@ -837,11 +881,9 @@
           <w:numId w:val="3"/>
         </w:numPr>
       </w:pPr>
-      <w:proofErr w:type="spellStart"/>
       <w:r>
         <w:t>Trello</w:t>
       </w:r>
-      <w:proofErr w:type="spellEnd"/>
     </w:p>
     <w:p>
       <w:pPr>
@@ -859,11 +901,11 @@
       <w:pPr>
         <w:pStyle w:val="Heading1"/>
       </w:pPr>
-      <w:bookmarkStart w:id="6" w:name="_Toc464304505"/>
+      <w:bookmarkStart w:id="7" w:name="_Toc464505527"/>
       <w:r>
         <w:t>Team</w:t>
       </w:r>
-      <w:bookmarkEnd w:id="6"/>
+      <w:bookmarkEnd w:id="7"/>
     </w:p>
     <w:p/>
     <w:p>
@@ -946,8 +988,6 @@
       <w:r>
         <w:t>git</w:t>
       </w:r>
-      <w:bookmarkStart w:id="7" w:name="_GoBack"/>
-      <w:bookmarkEnd w:id="7"/>
       <w:proofErr w:type="spellEnd"/>
       <w:r>
         <w:t>]</w:t>
@@ -957,7 +997,7 @@
       <w:pPr>
         <w:pStyle w:val="Heading1"/>
       </w:pPr>
-      <w:bookmarkStart w:id="8" w:name="_Toc464304506"/>
+      <w:bookmarkStart w:id="8" w:name="_Toc464505528"/>
       <w:r>
         <w:t>Deliverables</w:t>
       </w:r>
@@ -1512,7 +1552,7 @@
     </w:rPrDefault>
     <w:pPrDefault/>
   </w:docDefaults>
-  <w:latentStyles w:defLockedState="0" w:defUIPriority="99" w:defSemiHidden="0" w:defUnhideWhenUsed="0" w:defQFormat="0" w:count="380">
+  <w:latentStyles w:defLockedState="0" w:defUIPriority="99" w:defSemiHidden="0" w:defUnhideWhenUsed="0" w:defQFormat="0" w:count="382">
     <w:lsdException w:name="Normal" w:uiPriority="0" w:qFormat="1"/>
     <w:lsdException w:name="heading 1" w:uiPriority="9" w:qFormat="1"/>
     <w:lsdException w:name="heading 2" w:semiHidden="1" w:uiPriority="9" w:unhideWhenUsed="1" w:qFormat="1"/>
@@ -1618,7 +1658,6 @@
     <w:lsdException w:name="HTML Sample" w:semiHidden="1" w:unhideWhenUsed="1"/>
     <w:lsdException w:name="HTML Typewriter" w:semiHidden="1" w:unhideWhenUsed="1"/>
     <w:lsdException w:name="HTML Variable" w:semiHidden="1" w:unhideWhenUsed="1"/>
-    <w:lsdException w:name="Normal Table" w:semiHidden="1" w:unhideWhenUsed="1"/>
     <w:lsdException w:name="annotation subject" w:semiHidden="1" w:unhideWhenUsed="1"/>
     <w:lsdException w:name="No List" w:semiHidden="1" w:unhideWhenUsed="1"/>
     <w:lsdException w:name="Outline List 1" w:semiHidden="1" w:unhideWhenUsed="1"/>
@@ -1664,11 +1703,9 @@
     <w:lsdException w:name="Table Subtle 1" w:semiHidden="1" w:unhideWhenUsed="1"/>
     <w:lsdException w:name="Table Subtle 2" w:semiHidden="1" w:unhideWhenUsed="1"/>
     <w:lsdException w:name="Table Web 1" w:semiHidden="1" w:unhideWhenUsed="1"/>
-    <w:lsdException w:name="Table Web 2" w:semiHidden="1" w:unhideWhenUsed="1"/>
     <w:lsdException w:name="Table Web 3" w:semiHidden="1" w:unhideWhenUsed="1"/>
     <w:lsdException w:name="Balloon Text" w:semiHidden="1" w:unhideWhenUsed="1"/>
     <w:lsdException w:name="Table Grid" w:uiPriority="39"/>
-    <w:lsdException w:name="Table Theme" w:semiHidden="1" w:unhideWhenUsed="1"/>
     <w:lsdException w:name="Note Level 1" w:semiHidden="1" w:unhideWhenUsed="1"/>
     <w:lsdException w:name="Note Level 2" w:semiHidden="1" w:unhideWhenUsed="1"/>
     <w:lsdException w:name="Note Level 3" w:semiHidden="1" w:unhideWhenUsed="1"/>
@@ -1893,6 +1930,8 @@
     <w:lsdException w:name="List Table 5 Dark Accent 6" w:uiPriority="50"/>
     <w:lsdException w:name="List Table 6 Colorful Accent 6" w:uiPriority="51"/>
     <w:lsdException w:name="List Table 7 Colorful Accent 6" w:uiPriority="52"/>
+    <w:lsdException w:name="Mention" w:semiHidden="1" w:unhideWhenUsed="1"/>
+    <w:lsdException w:name="Smart Hyperlink" w:semiHidden="1" w:unhideWhenUsed="1"/>
   </w:latentStyles>
   <w:style w:type="paragraph" w:default="1" w:styleId="Normal">
     <w:name w:val="Normal"/>

</xml_diff>

<commit_message>
Proposal completed, ready for feedback.
</commit_message>
<xml_diff>
--- a/Scrumbags Project Proposal.docx
+++ b/Scrumbags Project Proposal.docx
@@ -107,7 +107,7 @@
         <w:rPr>
           <w:noProof/>
         </w:rPr>
-        <w:instrText xml:space="preserve"> PAGEREF _Toc464508794 \h </w:instrText>
+        <w:instrText xml:space="preserve"> PAGEREF _Toc464593844 \h </w:instrText>
       </w:r>
       <w:r>
         <w:rPr>
@@ -169,7 +169,7 @@
         <w:rPr>
           <w:noProof/>
         </w:rPr>
-        <w:instrText xml:space="preserve"> PAGEREF _Toc464508795 \h </w:instrText>
+        <w:instrText xml:space="preserve"> PAGEREF _Toc464593845 \h </w:instrText>
       </w:r>
       <w:r>
         <w:rPr>
@@ -231,7 +231,7 @@
         <w:rPr>
           <w:noProof/>
         </w:rPr>
-        <w:instrText xml:space="preserve"> PAGEREF _Toc464508796 \h </w:instrText>
+        <w:instrText xml:space="preserve"> PAGEREF _Toc464593846 \h </w:instrText>
       </w:r>
       <w:r>
         <w:rPr>
@@ -293,7 +293,7 @@
         <w:rPr>
           <w:noProof/>
         </w:rPr>
-        <w:instrText xml:space="preserve"> PAGEREF _Toc464508797 \h </w:instrText>
+        <w:instrText xml:space="preserve"> PAGEREF _Toc464593847 \h </w:instrText>
       </w:r>
       <w:r>
         <w:rPr>
@@ -355,7 +355,7 @@
         <w:rPr>
           <w:noProof/>
         </w:rPr>
-        <w:instrText xml:space="preserve"> PAGEREF _Toc464508798 \h </w:instrText>
+        <w:instrText xml:space="preserve"> PAGEREF _Toc464593848 \h </w:instrText>
       </w:r>
       <w:r>
         <w:rPr>
@@ -372,7 +372,7 @@
         <w:rPr>
           <w:noProof/>
         </w:rPr>
-        <w:t>3</w:t>
+        <w:t>4</w:t>
       </w:r>
       <w:r>
         <w:rPr>
@@ -417,7 +417,7 @@
         <w:rPr>
           <w:noProof/>
         </w:rPr>
-        <w:instrText xml:space="preserve"> PAGEREF _Toc464508799 \h </w:instrText>
+        <w:instrText xml:space="preserve"> PAGEREF _Toc464593849 \h </w:instrText>
       </w:r>
       <w:r>
         <w:rPr>
@@ -434,7 +434,7 @@
         <w:rPr>
           <w:noProof/>
         </w:rPr>
-        <w:t>3</w:t>
+        <w:t>4</w:t>
       </w:r>
       <w:r>
         <w:rPr>
@@ -479,7 +479,7 @@
         <w:rPr>
           <w:noProof/>
         </w:rPr>
-        <w:instrText xml:space="preserve"> PAGEREF _Toc464508800 \h </w:instrText>
+        <w:instrText xml:space="preserve"> PAGEREF _Toc464593850 \h </w:instrText>
       </w:r>
       <w:r>
         <w:rPr>
@@ -496,7 +496,7 @@
         <w:rPr>
           <w:noProof/>
         </w:rPr>
-        <w:t>3</w:t>
+        <w:t>4</w:t>
       </w:r>
       <w:r>
         <w:rPr>
@@ -541,7 +541,7 @@
         <w:rPr>
           <w:noProof/>
         </w:rPr>
-        <w:instrText xml:space="preserve"> PAGEREF _Toc464508801 \h </w:instrText>
+        <w:instrText xml:space="preserve"> PAGEREF _Toc464593851 \h </w:instrText>
       </w:r>
       <w:r>
         <w:rPr>
@@ -558,7 +558,7 @@
         <w:rPr>
           <w:noProof/>
         </w:rPr>
-        <w:t>3</w:t>
+        <w:t>5</w:t>
       </w:r>
       <w:r>
         <w:rPr>
@@ -574,7 +574,7 @@
       <w:r>
         <w:fldChar w:fldCharType="end"/>
       </w:r>
-      <w:bookmarkStart w:id="1" w:name="_Toc464508794"/>
+      <w:bookmarkStart w:id="1" w:name="_Toc464593844"/>
       <w:r>
         <w:t>Executive Summary</w:t>
       </w:r>
@@ -629,7 +629,7 @@
       <w:pPr>
         <w:pStyle w:val="Heading1"/>
       </w:pPr>
-      <w:bookmarkStart w:id="2" w:name="_Toc464508795"/>
+      <w:bookmarkStart w:id="2" w:name="_Toc464593845"/>
       <w:r>
         <w:t>Competitive Analysis</w:t>
       </w:r>
@@ -651,7 +651,10 @@
         <w:t xml:space="preserve">  The following table</w:t>
       </w:r>
       <w:r>
-        <w:t>s show</w:t>
+        <w:t xml:space="preserve"> show</w:t>
+      </w:r>
+      <w:r>
+        <w:t>s</w:t>
       </w:r>
       <w:r>
         <w:t xml:space="preserve"> how we compare to </w:t>
@@ -664,25 +667,27 @@
     <w:tbl>
       <w:tblPr>
         <w:tblStyle w:val="PlainTable5"/>
-        <w:tblW w:w="0" w:type="auto"/>
+        <w:tblW w:w="11787" w:type="dxa"/>
+        <w:jc w:val="center"/>
         <w:tblLook w:val="04A0" w:firstRow="1" w:lastRow="0" w:firstColumn="1" w:lastColumn="0" w:noHBand="0" w:noVBand="1"/>
       </w:tblPr>
       <w:tblGrid>
-        <w:gridCol w:w="2122"/>
-        <w:gridCol w:w="2242"/>
-        <w:gridCol w:w="1862"/>
-        <w:gridCol w:w="1660"/>
-        <w:gridCol w:w="1464"/>
+        <w:gridCol w:w="1454"/>
+        <w:gridCol w:w="2957"/>
+        <w:gridCol w:w="2458"/>
+        <w:gridCol w:w="2078"/>
+        <w:gridCol w:w="2840"/>
       </w:tblGrid>
       <w:tr>
         <w:trPr>
           <w:cnfStyle w:val="100000000000" w:firstRow="1" w:lastRow="0" w:firstColumn="0" w:lastColumn="0" w:oddVBand="0" w:evenVBand="0" w:oddHBand="0" w:evenHBand="0" w:firstRowFirstColumn="0" w:firstRowLastColumn="0" w:lastRowFirstColumn="0" w:lastRowLastColumn="0"/>
-          <w:trHeight w:val="635"/>
+          <w:trHeight w:val="410"/>
+          <w:jc w:val="center"/>
         </w:trPr>
         <w:tc>
           <w:tcPr>
             <w:cnfStyle w:val="001000000100" w:firstRow="0" w:lastRow="0" w:firstColumn="1" w:lastColumn="0" w:oddVBand="0" w:evenVBand="0" w:oddHBand="0" w:evenHBand="0" w:firstRowFirstColumn="1" w:firstRowLastColumn="0" w:lastRowFirstColumn="0" w:lastRowLastColumn="0"/>
-            <w:tcW w:w="2122" w:type="dxa"/>
+            <w:tcW w:w="1454" w:type="dxa"/>
             <w:vAlign w:val="center"/>
           </w:tcPr>
           <w:p>
@@ -693,7 +698,7 @@
         </w:tc>
         <w:tc>
           <w:tcPr>
-            <w:tcW w:w="2242" w:type="dxa"/>
+            <w:tcW w:w="2957" w:type="dxa"/>
             <w:vAlign w:val="center"/>
           </w:tcPr>
           <w:p>
@@ -708,7 +713,7 @@
         </w:tc>
         <w:tc>
           <w:tcPr>
-            <w:tcW w:w="1862" w:type="dxa"/>
+            <w:tcW w:w="2458" w:type="dxa"/>
             <w:vAlign w:val="center"/>
           </w:tcPr>
           <w:p>
@@ -723,7 +728,7 @@
         </w:tc>
         <w:tc>
           <w:tcPr>
-            <w:tcW w:w="1660" w:type="dxa"/>
+            <w:tcW w:w="2078" w:type="dxa"/>
             <w:vAlign w:val="center"/>
           </w:tcPr>
           <w:p>
@@ -738,7 +743,7 @@
         </w:tc>
         <w:tc>
           <w:tcPr>
-            <w:tcW w:w="1464" w:type="dxa"/>
+            <w:tcW w:w="2840" w:type="dxa"/>
             <w:vAlign w:val="center"/>
           </w:tcPr>
           <w:p>
@@ -755,12 +760,17 @@
       <w:tr>
         <w:trPr>
           <w:cnfStyle w:val="000000100000" w:firstRow="0" w:lastRow="0" w:firstColumn="0" w:lastColumn="0" w:oddVBand="0" w:evenVBand="0" w:oddHBand="1" w:evenHBand="0" w:firstRowFirstColumn="0" w:firstRowLastColumn="0" w:lastRowFirstColumn="0" w:lastRowLastColumn="0"/>
-          <w:trHeight w:val="635"/>
+          <w:trHeight w:val="610"/>
+          <w:jc w:val="center"/>
         </w:trPr>
         <w:tc>
           <w:tcPr>
             <w:cnfStyle w:val="001000000000" w:firstRow="0" w:lastRow="0" w:firstColumn="1" w:lastColumn="0" w:oddVBand="0" w:evenVBand="0" w:oddHBand="0" w:evenHBand="0" w:firstRowFirstColumn="0" w:firstRowLastColumn="0" w:lastRowFirstColumn="0" w:lastRowLastColumn="0"/>
-            <w:tcW w:w="2122" w:type="dxa"/>
+            <w:tcW w:w="1454" w:type="dxa"/>
+            <w:vMerge w:val="restart"/>
+            <w:tcBorders>
+              <w:top w:val="single" w:sz="4" w:space="0" w:color="7F7F7F" w:themeColor="text1" w:themeTint="80"/>
+            </w:tcBorders>
             <w:vAlign w:val="center"/>
           </w:tcPr>
           <w:p>
@@ -771,7 +781,7 @@
         </w:tc>
         <w:tc>
           <w:tcPr>
-            <w:tcW w:w="2242" w:type="dxa"/>
+            <w:tcW w:w="2957" w:type="dxa"/>
             <w:vAlign w:val="center"/>
           </w:tcPr>
           <w:p>
@@ -786,7 +796,7 @@
         </w:tc>
         <w:tc>
           <w:tcPr>
-            <w:tcW w:w="1862" w:type="dxa"/>
+            <w:tcW w:w="2458" w:type="dxa"/>
             <w:vAlign w:val="center"/>
           </w:tcPr>
           <w:p>
@@ -801,7 +811,7 @@
         </w:tc>
         <w:tc>
           <w:tcPr>
-            <w:tcW w:w="1660" w:type="dxa"/>
+            <w:tcW w:w="2078" w:type="dxa"/>
             <w:vAlign w:val="center"/>
           </w:tcPr>
           <w:p>
@@ -816,7 +826,7 @@
         </w:tc>
         <w:tc>
           <w:tcPr>
-            <w:tcW w:w="1464" w:type="dxa"/>
+            <w:tcW w:w="2840" w:type="dxa"/>
             <w:vAlign w:val="center"/>
           </w:tcPr>
           <w:p>
@@ -832,23 +842,25 @@
       </w:tr>
       <w:tr>
         <w:trPr>
-          <w:trHeight w:val="635"/>
+          <w:trHeight w:val="611"/>
+          <w:jc w:val="center"/>
         </w:trPr>
         <w:tc>
           <w:tcPr>
             <w:cnfStyle w:val="001000000000" w:firstRow="0" w:lastRow="0" w:firstColumn="1" w:lastColumn="0" w:oddVBand="0" w:evenVBand="0" w:oddHBand="0" w:evenHBand="0" w:firstRowFirstColumn="0" w:firstRowLastColumn="0" w:lastRowFirstColumn="0" w:lastRowLastColumn="0"/>
-            <w:tcW w:w="2122" w:type="dxa"/>
-            <w:vAlign w:val="center"/>
-          </w:tcPr>
-          <w:p>
-            <w:r>
-              <w:t>City of Hialeah</w:t>
-            </w:r>
-          </w:p>
-        </w:tc>
-        <w:tc>
-          <w:tcPr>
-            <w:tcW w:w="2242" w:type="dxa"/>
+            <w:tcW w:w="1454" w:type="dxa"/>
+            <w:vMerge/>
+            <w:tcBorders>
+              <w:top w:val="single" w:sz="4" w:space="0" w:color="auto"/>
+            </w:tcBorders>
+            <w:vAlign w:val="center"/>
+          </w:tcPr>
+          <w:p/>
+        </w:tc>
+        <w:tc>
+          <w:tcPr>
+            <w:tcW w:w="10333" w:type="dxa"/>
+            <w:gridSpan w:val="4"/>
             <w:vAlign w:val="center"/>
           </w:tcPr>
           <w:p>
@@ -857,52 +869,7 @@
               <w:cnfStyle w:val="000000000000" w:firstRow="0" w:lastRow="0" w:firstColumn="0" w:lastColumn="0" w:oddVBand="0" w:evenVBand="0" w:oddHBand="0" w:evenHBand="0" w:firstRowFirstColumn="0" w:firstRowLastColumn="0" w:lastRowFirstColumn="0" w:lastRowLastColumn="0"/>
             </w:pPr>
             <w:r>
-              <w:t>Yes</w:t>
-            </w:r>
-          </w:p>
-        </w:tc>
-        <w:tc>
-          <w:tcPr>
-            <w:tcW w:w="1862" w:type="dxa"/>
-            <w:vAlign w:val="center"/>
-          </w:tcPr>
-          <w:p>
-            <w:pPr>
-              <w:jc w:val="center"/>
-              <w:cnfStyle w:val="000000000000" w:firstRow="0" w:lastRow="0" w:firstColumn="0" w:lastColumn="0" w:oddVBand="0" w:evenVBand="0" w:oddHBand="0" w:evenHBand="0" w:firstRowFirstColumn="0" w:firstRowLastColumn="0" w:lastRowFirstColumn="0" w:lastRowLastColumn="0"/>
-            </w:pPr>
-            <w:r>
-              <w:t>No</w:t>
-            </w:r>
-          </w:p>
-        </w:tc>
-        <w:tc>
-          <w:tcPr>
-            <w:tcW w:w="1660" w:type="dxa"/>
-            <w:vAlign w:val="center"/>
-          </w:tcPr>
-          <w:p>
-            <w:pPr>
-              <w:jc w:val="center"/>
-              <w:cnfStyle w:val="000000000000" w:firstRow="0" w:lastRow="0" w:firstColumn="0" w:lastColumn="0" w:oddVBand="0" w:evenVBand="0" w:oddHBand="0" w:evenHBand="0" w:firstRowFirstColumn="0" w:firstRowLastColumn="0" w:lastRowFirstColumn="0" w:lastRowLastColumn="0"/>
-            </w:pPr>
-            <w:r>
-              <w:t>No</w:t>
-            </w:r>
-          </w:p>
-        </w:tc>
-        <w:tc>
-          <w:tcPr>
-            <w:tcW w:w="1464" w:type="dxa"/>
-            <w:vAlign w:val="center"/>
-          </w:tcPr>
-          <w:p>
-            <w:pPr>
-              <w:jc w:val="center"/>
-              <w:cnfStyle w:val="000000000000" w:firstRow="0" w:lastRow="0" w:firstColumn="0" w:lastColumn="0" w:oddVBand="0" w:evenVBand="0" w:oddHBand="0" w:evenHBand="0" w:firstRowFirstColumn="0" w:firstRowLastColumn="0" w:lastRowFirstColumn="0" w:lastRowLastColumn="0"/>
-            </w:pPr>
-            <w:r>
-              <w:t>Yes</w:t>
+              <w:t>Website under construction</w:t>
             </w:r>
           </w:p>
         </w:tc>
@@ -910,25 +877,28 @@
       <w:tr>
         <w:trPr>
           <w:cnfStyle w:val="000000100000" w:firstRow="0" w:lastRow="0" w:firstColumn="0" w:lastColumn="0" w:oddVBand="0" w:evenVBand="0" w:oddHBand="1" w:evenHBand="0" w:firstRowFirstColumn="0" w:firstRowLastColumn="0" w:lastRowFirstColumn="0" w:lastRowLastColumn="0"/>
-          <w:trHeight w:val="635"/>
+          <w:trHeight w:val="611"/>
+          <w:jc w:val="center"/>
         </w:trPr>
         <w:tc>
           <w:tcPr>
             <w:cnfStyle w:val="001000000000" w:firstRow="0" w:lastRow="0" w:firstColumn="1" w:lastColumn="0" w:oddVBand="0" w:evenVBand="0" w:oddHBand="0" w:evenHBand="0" w:firstRowFirstColumn="0" w:firstRowLastColumn="0" w:lastRowFirstColumn="0" w:lastRowLastColumn="0"/>
-            <w:tcW w:w="2122" w:type="dxa"/>
+            <w:tcW w:w="1454" w:type="dxa"/>
+            <w:vMerge w:val="restart"/>
+            <w:tcBorders>
+              <w:top w:val="single" w:sz="4" w:space="0" w:color="auto"/>
+            </w:tcBorders>
             <w:vAlign w:val="center"/>
           </w:tcPr>
           <w:p>
-            <w:proofErr w:type="spellStart"/>
             <w:r>
-              <w:t>FixMyStreet</w:t>
+              <w:t>City of Hialeah</w:t>
             </w:r>
-            <w:proofErr w:type="spellEnd"/>
           </w:p>
         </w:tc>
         <w:tc>
           <w:tcPr>
-            <w:tcW w:w="2242" w:type="dxa"/>
+            <w:tcW w:w="2957" w:type="dxa"/>
             <w:vAlign w:val="center"/>
           </w:tcPr>
           <w:p>
@@ -943,7 +913,37 @@
         </w:tc>
         <w:tc>
           <w:tcPr>
-            <w:tcW w:w="1862" w:type="dxa"/>
+            <w:tcW w:w="2458" w:type="dxa"/>
+            <w:vAlign w:val="center"/>
+          </w:tcPr>
+          <w:p>
+            <w:pPr>
+              <w:jc w:val="center"/>
+              <w:cnfStyle w:val="000000100000" w:firstRow="0" w:lastRow="0" w:firstColumn="0" w:lastColumn="0" w:oddVBand="0" w:evenVBand="0" w:oddHBand="1" w:evenHBand="0" w:firstRowFirstColumn="0" w:firstRowLastColumn="0" w:lastRowFirstColumn="0" w:lastRowLastColumn="0"/>
+            </w:pPr>
+            <w:r>
+              <w:t>No</w:t>
+            </w:r>
+          </w:p>
+        </w:tc>
+        <w:tc>
+          <w:tcPr>
+            <w:tcW w:w="2078" w:type="dxa"/>
+            <w:vAlign w:val="center"/>
+          </w:tcPr>
+          <w:p>
+            <w:pPr>
+              <w:jc w:val="center"/>
+              <w:cnfStyle w:val="000000100000" w:firstRow="0" w:lastRow="0" w:firstColumn="0" w:lastColumn="0" w:oddVBand="0" w:evenVBand="0" w:oddHBand="1" w:evenHBand="0" w:firstRowFirstColumn="0" w:firstRowLastColumn="0" w:lastRowFirstColumn="0" w:lastRowLastColumn="0"/>
+            </w:pPr>
+            <w:r>
+              <w:t>No</w:t>
+            </w:r>
+          </w:p>
+        </w:tc>
+        <w:tc>
+          <w:tcPr>
+            <w:tcW w:w="2840" w:type="dxa"/>
             <w:vAlign w:val="center"/>
           </w:tcPr>
           <w:p>
@@ -956,9 +956,68 @@
             </w:r>
           </w:p>
         </w:tc>
-        <w:tc>
-          <w:tcPr>
-            <w:tcW w:w="1660" w:type="dxa"/>
+      </w:tr>
+      <w:tr>
+        <w:trPr>
+          <w:trHeight w:val="611"/>
+          <w:jc w:val="center"/>
+        </w:trPr>
+        <w:tc>
+          <w:tcPr>
+            <w:cnfStyle w:val="001000000000" w:firstRow="0" w:lastRow="0" w:firstColumn="1" w:lastColumn="0" w:oddVBand="0" w:evenVBand="0" w:oddHBand="0" w:evenHBand="0" w:firstRowFirstColumn="0" w:firstRowLastColumn="0" w:lastRowFirstColumn="0" w:lastRowLastColumn="0"/>
+            <w:tcW w:w="1454" w:type="dxa"/>
+            <w:vMerge/>
+            <w:tcBorders>
+              <w:top w:val="single" w:sz="4" w:space="0" w:color="auto"/>
+            </w:tcBorders>
+            <w:vAlign w:val="center"/>
+          </w:tcPr>
+          <w:p/>
+        </w:tc>
+        <w:tc>
+          <w:tcPr>
+            <w:tcW w:w="10333" w:type="dxa"/>
+            <w:gridSpan w:val="4"/>
+            <w:vAlign w:val="center"/>
+          </w:tcPr>
+          <w:p>
+            <w:pPr>
+              <w:jc w:val="center"/>
+              <w:cnfStyle w:val="000000000000" w:firstRow="0" w:lastRow="0" w:firstColumn="0" w:lastColumn="0" w:oddVBand="0" w:evenVBand="0" w:oddHBand="0" w:evenHBand="0" w:firstRowFirstColumn="0" w:firstRowLastColumn="0" w:lastRowFirstColumn="0" w:lastRowLastColumn="0"/>
+            </w:pPr>
+            <w:r>
+              <w:t>http://www.hialeahfl.gov/index.php?option=com_content&amp;view=article&amp;id=107&amp;Itemid=113&amp;lang=en</w:t>
+            </w:r>
+          </w:p>
+        </w:tc>
+      </w:tr>
+      <w:tr>
+        <w:trPr>
+          <w:cnfStyle w:val="000000100000" w:firstRow="0" w:lastRow="0" w:firstColumn="0" w:lastColumn="0" w:oddVBand="0" w:evenVBand="0" w:oddHBand="1" w:evenHBand="0" w:firstRowFirstColumn="0" w:firstRowLastColumn="0" w:lastRowFirstColumn="0" w:lastRowLastColumn="0"/>
+          <w:trHeight w:val="611"/>
+          <w:jc w:val="center"/>
+        </w:trPr>
+        <w:tc>
+          <w:tcPr>
+            <w:cnfStyle w:val="001000000000" w:firstRow="0" w:lastRow="0" w:firstColumn="1" w:lastColumn="0" w:oddVBand="0" w:evenVBand="0" w:oddHBand="0" w:evenHBand="0" w:firstRowFirstColumn="0" w:firstRowLastColumn="0" w:lastRowFirstColumn="0" w:lastRowLastColumn="0"/>
+            <w:tcW w:w="1454" w:type="dxa"/>
+            <w:vMerge w:val="restart"/>
+            <w:tcBorders>
+              <w:top w:val="single" w:sz="4" w:space="0" w:color="auto"/>
+            </w:tcBorders>
+            <w:vAlign w:val="center"/>
+          </w:tcPr>
+          <w:p>
+            <w:proofErr w:type="spellStart"/>
+            <w:r>
+              <w:t>FixMyStreet</w:t>
+            </w:r>
+            <w:proofErr w:type="spellEnd"/>
+          </w:p>
+        </w:tc>
+        <w:tc>
+          <w:tcPr>
+            <w:tcW w:w="2957" w:type="dxa"/>
             <w:vAlign w:val="center"/>
           </w:tcPr>
           <w:p>
@@ -973,7 +1032,7 @@
         </w:tc>
         <w:tc>
           <w:tcPr>
-            <w:tcW w:w="1464" w:type="dxa"/>
+            <w:tcW w:w="2458" w:type="dxa"/>
             <w:vAlign w:val="center"/>
           </w:tcPr>
           <w:p>
@@ -986,106 +1045,9 @@
             </w:r>
           </w:p>
         </w:tc>
-      </w:tr>
-      <w:tr>
-        <w:trPr>
-          <w:trHeight w:val="635"/>
-        </w:trPr>
-        <w:tc>
-          <w:tcPr>
-            <w:cnfStyle w:val="001000000000" w:firstRow="0" w:lastRow="0" w:firstColumn="1" w:lastColumn="0" w:oddVBand="0" w:evenVBand="0" w:oddHBand="0" w:evenHBand="0" w:firstRowFirstColumn="0" w:firstRowLastColumn="0" w:lastRowFirstColumn="0" w:lastRowLastColumn="0"/>
-            <w:tcW w:w="2122" w:type="dxa"/>
-            <w:vAlign w:val="center"/>
-          </w:tcPr>
-          <w:p>
-            <w:proofErr w:type="spellStart"/>
-            <w:r>
-              <w:t>SeeClickFix</w:t>
-            </w:r>
-            <w:proofErr w:type="spellEnd"/>
-          </w:p>
-        </w:tc>
-        <w:tc>
-          <w:tcPr>
-            <w:tcW w:w="2242" w:type="dxa"/>
-            <w:vAlign w:val="center"/>
-          </w:tcPr>
-          <w:p>
-            <w:pPr>
-              <w:jc w:val="center"/>
-              <w:cnfStyle w:val="000000000000" w:firstRow="0" w:lastRow="0" w:firstColumn="0" w:lastColumn="0" w:oddVBand="0" w:evenVBand="0" w:oddHBand="0" w:evenHBand="0" w:firstRowFirstColumn="0" w:firstRowLastColumn="0" w:lastRowFirstColumn="0" w:lastRowLastColumn="0"/>
-            </w:pPr>
-            <w:r>
-              <w:t>Yes</w:t>
-            </w:r>
-          </w:p>
-        </w:tc>
-        <w:tc>
-          <w:tcPr>
-            <w:tcW w:w="1862" w:type="dxa"/>
-            <w:vAlign w:val="center"/>
-          </w:tcPr>
-          <w:p>
-            <w:pPr>
-              <w:jc w:val="center"/>
-              <w:cnfStyle w:val="000000000000" w:firstRow="0" w:lastRow="0" w:firstColumn="0" w:lastColumn="0" w:oddVBand="0" w:evenVBand="0" w:oddHBand="0" w:evenHBand="0" w:firstRowFirstColumn="0" w:firstRowLastColumn="0" w:lastRowFirstColumn="0" w:lastRowLastColumn="0"/>
-            </w:pPr>
-            <w:r>
-              <w:t>User, property manager</w:t>
-            </w:r>
-          </w:p>
-        </w:tc>
-        <w:tc>
-          <w:tcPr>
-            <w:tcW w:w="1660" w:type="dxa"/>
-            <w:vAlign w:val="center"/>
-          </w:tcPr>
-          <w:p>
-            <w:pPr>
-              <w:jc w:val="center"/>
-              <w:cnfStyle w:val="000000000000" w:firstRow="0" w:lastRow="0" w:firstColumn="0" w:lastColumn="0" w:oddVBand="0" w:evenVBand="0" w:oddHBand="0" w:evenHBand="0" w:firstRowFirstColumn="0" w:firstRowLastColumn="0" w:lastRowFirstColumn="0" w:lastRowLastColumn="0"/>
-            </w:pPr>
-            <w:r>
-              <w:t>Yes</w:t>
-            </w:r>
-          </w:p>
-        </w:tc>
-        <w:tc>
-          <w:tcPr>
-            <w:tcW w:w="1464" w:type="dxa"/>
-            <w:vAlign w:val="center"/>
-          </w:tcPr>
-          <w:p>
-            <w:pPr>
-              <w:jc w:val="center"/>
-              <w:cnfStyle w:val="000000000000" w:firstRow="0" w:lastRow="0" w:firstColumn="0" w:lastColumn="0" w:oddVBand="0" w:evenVBand="0" w:oddHBand="0" w:evenHBand="0" w:firstRowFirstColumn="0" w:firstRowLastColumn="0" w:lastRowFirstColumn="0" w:lastRowLastColumn="0"/>
-            </w:pPr>
-            <w:r>
-              <w:t>No</w:t>
-            </w:r>
-          </w:p>
-        </w:tc>
-      </w:tr>
-      <w:tr>
-        <w:trPr>
-          <w:cnfStyle w:val="000000100000" w:firstRow="0" w:lastRow="0" w:firstColumn="0" w:lastColumn="0" w:oddVBand="0" w:evenVBand="0" w:oddHBand="1" w:evenHBand="0" w:firstRowFirstColumn="0" w:firstRowLastColumn="0" w:lastRowFirstColumn="0" w:lastRowLastColumn="0"/>
-          <w:trHeight w:val="635"/>
-        </w:trPr>
-        <w:tc>
-          <w:tcPr>
-            <w:cnfStyle w:val="001000000000" w:firstRow="0" w:lastRow="0" w:firstColumn="1" w:lastColumn="0" w:oddVBand="0" w:evenVBand="0" w:oddHBand="0" w:evenHBand="0" w:firstRowFirstColumn="0" w:firstRowLastColumn="0" w:lastRowFirstColumn="0" w:lastRowLastColumn="0"/>
-            <w:tcW w:w="2122" w:type="dxa"/>
-            <w:vAlign w:val="center"/>
-          </w:tcPr>
-          <w:p>
-            <w:r>
-              <w:t>FAU safety hazard reporting form</w:t>
-            </w:r>
-          </w:p>
-        </w:tc>
-        <w:tc>
-          <w:tcPr>
-            <w:tcW w:w="2242" w:type="dxa"/>
+        <w:tc>
+          <w:tcPr>
+            <w:tcW w:w="2078" w:type="dxa"/>
             <w:vAlign w:val="center"/>
           </w:tcPr>
           <w:p>
@@ -1100,7 +1062,126 @@
         </w:tc>
         <w:tc>
           <w:tcPr>
-            <w:tcW w:w="1862" w:type="dxa"/>
+            <w:tcW w:w="2840" w:type="dxa"/>
+            <w:vAlign w:val="center"/>
+          </w:tcPr>
+          <w:p>
+            <w:pPr>
+              <w:jc w:val="center"/>
+              <w:cnfStyle w:val="000000100000" w:firstRow="0" w:lastRow="0" w:firstColumn="0" w:lastColumn="0" w:oddVBand="0" w:evenVBand="0" w:oddHBand="1" w:evenHBand="0" w:firstRowFirstColumn="0" w:firstRowLastColumn="0" w:lastRowFirstColumn="0" w:lastRowLastColumn="0"/>
+            </w:pPr>
+            <w:r>
+              <w:t>Yes</w:t>
+            </w:r>
+          </w:p>
+        </w:tc>
+      </w:tr>
+      <w:tr>
+        <w:trPr>
+          <w:trHeight w:val="611"/>
+          <w:jc w:val="center"/>
+        </w:trPr>
+        <w:tc>
+          <w:tcPr>
+            <w:cnfStyle w:val="001000000000" w:firstRow="0" w:lastRow="0" w:firstColumn="1" w:lastColumn="0" w:oddVBand="0" w:evenVBand="0" w:oddHBand="0" w:evenHBand="0" w:firstRowFirstColumn="0" w:firstRowLastColumn="0" w:lastRowFirstColumn="0" w:lastRowLastColumn="0"/>
+            <w:tcW w:w="1454" w:type="dxa"/>
+            <w:vMerge/>
+            <w:tcBorders>
+              <w:top w:val="single" w:sz="4" w:space="0" w:color="auto"/>
+            </w:tcBorders>
+            <w:vAlign w:val="center"/>
+          </w:tcPr>
+          <w:p/>
+        </w:tc>
+        <w:tc>
+          <w:tcPr>
+            <w:tcW w:w="10333" w:type="dxa"/>
+            <w:gridSpan w:val="4"/>
+            <w:vAlign w:val="center"/>
+          </w:tcPr>
+          <w:p>
+            <w:pPr>
+              <w:jc w:val="center"/>
+              <w:cnfStyle w:val="000000000000" w:firstRow="0" w:lastRow="0" w:firstColumn="0" w:lastColumn="0" w:oddVBand="0" w:evenVBand="0" w:oddHBand="0" w:evenHBand="0" w:firstRowFirstColumn="0" w:firstRowLastColumn="0" w:lastRowFirstColumn="0" w:lastRowLastColumn="0"/>
+            </w:pPr>
+            <w:r>
+              <w:t>https://www.fixmystreet.com</w:t>
+            </w:r>
+          </w:p>
+        </w:tc>
+      </w:tr>
+      <w:tr>
+        <w:trPr>
+          <w:cnfStyle w:val="000000100000" w:firstRow="0" w:lastRow="0" w:firstColumn="0" w:lastColumn="0" w:oddVBand="0" w:evenVBand="0" w:oddHBand="1" w:evenHBand="0" w:firstRowFirstColumn="0" w:firstRowLastColumn="0" w:lastRowFirstColumn="0" w:lastRowLastColumn="0"/>
+          <w:trHeight w:val="610"/>
+          <w:jc w:val="center"/>
+        </w:trPr>
+        <w:tc>
+          <w:tcPr>
+            <w:cnfStyle w:val="001000000000" w:firstRow="0" w:lastRow="0" w:firstColumn="1" w:lastColumn="0" w:oddVBand="0" w:evenVBand="0" w:oddHBand="0" w:evenHBand="0" w:firstRowFirstColumn="0" w:firstRowLastColumn="0" w:lastRowFirstColumn="0" w:lastRowLastColumn="0"/>
+            <w:tcW w:w="1454" w:type="dxa"/>
+            <w:vMerge w:val="restart"/>
+            <w:tcBorders>
+              <w:top w:val="single" w:sz="4" w:space="0" w:color="auto"/>
+            </w:tcBorders>
+            <w:vAlign w:val="center"/>
+          </w:tcPr>
+          <w:p>
+            <w:proofErr w:type="spellStart"/>
+            <w:r>
+              <w:t>SeeClickFix</w:t>
+            </w:r>
+            <w:proofErr w:type="spellEnd"/>
+          </w:p>
+        </w:tc>
+        <w:tc>
+          <w:tcPr>
+            <w:tcW w:w="2957" w:type="dxa"/>
+            <w:vAlign w:val="center"/>
+          </w:tcPr>
+          <w:p>
+            <w:pPr>
+              <w:jc w:val="center"/>
+              <w:cnfStyle w:val="000000100000" w:firstRow="0" w:lastRow="0" w:firstColumn="0" w:lastColumn="0" w:oddVBand="0" w:evenVBand="0" w:oddHBand="1" w:evenHBand="0" w:firstRowFirstColumn="0" w:firstRowLastColumn="0" w:lastRowFirstColumn="0" w:lastRowLastColumn="0"/>
+            </w:pPr>
+            <w:r>
+              <w:t>Yes</w:t>
+            </w:r>
+          </w:p>
+        </w:tc>
+        <w:tc>
+          <w:tcPr>
+            <w:tcW w:w="2458" w:type="dxa"/>
+            <w:vAlign w:val="center"/>
+          </w:tcPr>
+          <w:p>
+            <w:pPr>
+              <w:jc w:val="center"/>
+              <w:cnfStyle w:val="000000100000" w:firstRow="0" w:lastRow="0" w:firstColumn="0" w:lastColumn="0" w:oddVBand="0" w:evenVBand="0" w:oddHBand="1" w:evenHBand="0" w:firstRowFirstColumn="0" w:firstRowLastColumn="0" w:lastRowFirstColumn="0" w:lastRowLastColumn="0"/>
+            </w:pPr>
+            <w:r>
+              <w:t>User, property manager</w:t>
+            </w:r>
+          </w:p>
+        </w:tc>
+        <w:tc>
+          <w:tcPr>
+            <w:tcW w:w="2078" w:type="dxa"/>
+            <w:vAlign w:val="center"/>
+          </w:tcPr>
+          <w:p>
+            <w:pPr>
+              <w:jc w:val="center"/>
+              <w:cnfStyle w:val="000000100000" w:firstRow="0" w:lastRow="0" w:firstColumn="0" w:lastColumn="0" w:oddVBand="0" w:evenVBand="0" w:oddHBand="1" w:evenHBand="0" w:firstRowFirstColumn="0" w:firstRowLastColumn="0" w:lastRowFirstColumn="0" w:lastRowLastColumn="0"/>
+            </w:pPr>
+            <w:r>
+              <w:t>Yes</w:t>
+            </w:r>
+          </w:p>
+        </w:tc>
+        <w:tc>
+          <w:tcPr>
+            <w:tcW w:w="2840" w:type="dxa"/>
             <w:vAlign w:val="center"/>
           </w:tcPr>
           <w:p>
@@ -1113,9 +1194,81 @@
             </w:r>
           </w:p>
         </w:tc>
-        <w:tc>
-          <w:tcPr>
-            <w:tcW w:w="1660" w:type="dxa"/>
+      </w:tr>
+      <w:tr>
+        <w:trPr>
+          <w:trHeight w:val="611"/>
+          <w:jc w:val="center"/>
+        </w:trPr>
+        <w:tc>
+          <w:tcPr>
+            <w:cnfStyle w:val="001000000000" w:firstRow="0" w:lastRow="0" w:firstColumn="1" w:lastColumn="0" w:oddVBand="0" w:evenVBand="0" w:oddHBand="0" w:evenHBand="0" w:firstRowFirstColumn="0" w:firstRowLastColumn="0" w:lastRowFirstColumn="0" w:lastRowLastColumn="0"/>
+            <w:tcW w:w="1454" w:type="dxa"/>
+            <w:vMerge/>
+            <w:tcBorders>
+              <w:top w:val="single" w:sz="4" w:space="0" w:color="auto"/>
+            </w:tcBorders>
+            <w:vAlign w:val="center"/>
+          </w:tcPr>
+          <w:p/>
+        </w:tc>
+        <w:tc>
+          <w:tcPr>
+            <w:tcW w:w="10333" w:type="dxa"/>
+            <w:gridSpan w:val="4"/>
+            <w:vAlign w:val="center"/>
+          </w:tcPr>
+          <w:p>
+            <w:pPr>
+              <w:jc w:val="center"/>
+              <w:cnfStyle w:val="000000000000" w:firstRow="0" w:lastRow="0" w:firstColumn="0" w:lastColumn="0" w:oddVBand="0" w:evenVBand="0" w:oddHBand="0" w:evenHBand="0" w:firstRowFirstColumn="0" w:firstRowLastColumn="0" w:lastRowFirstColumn="0" w:lastRowLastColumn="0"/>
+            </w:pPr>
+            <w:r>
+              <w:t>http://en.seeclickfix.com</w:t>
+            </w:r>
+          </w:p>
+        </w:tc>
+      </w:tr>
+      <w:tr>
+        <w:trPr>
+          <w:cnfStyle w:val="000000100000" w:firstRow="0" w:lastRow="0" w:firstColumn="0" w:lastColumn="0" w:oddVBand="0" w:evenVBand="0" w:oddHBand="1" w:evenHBand="0" w:firstRowFirstColumn="0" w:firstRowLastColumn="0" w:lastRowFirstColumn="0" w:lastRowLastColumn="0"/>
+          <w:trHeight w:val="611"/>
+          <w:jc w:val="center"/>
+        </w:trPr>
+        <w:tc>
+          <w:tcPr>
+            <w:cnfStyle w:val="001000000000" w:firstRow="0" w:lastRow="0" w:firstColumn="1" w:lastColumn="0" w:oddVBand="0" w:evenVBand="0" w:oddHBand="0" w:evenHBand="0" w:firstRowFirstColumn="0" w:firstRowLastColumn="0" w:lastRowFirstColumn="0" w:lastRowLastColumn="0"/>
+            <w:tcW w:w="1454" w:type="dxa"/>
+            <w:vMerge w:val="restart"/>
+            <w:tcBorders>
+              <w:top w:val="single" w:sz="4" w:space="0" w:color="auto"/>
+            </w:tcBorders>
+            <w:vAlign w:val="center"/>
+          </w:tcPr>
+          <w:p>
+            <w:r>
+              <w:t>FAU safety hazard reporting form</w:t>
+            </w:r>
+          </w:p>
+        </w:tc>
+        <w:tc>
+          <w:tcPr>
+            <w:tcW w:w="2957" w:type="dxa"/>
+            <w:vAlign w:val="center"/>
+          </w:tcPr>
+          <w:p>
+            <w:pPr>
+              <w:jc w:val="center"/>
+              <w:cnfStyle w:val="000000100000" w:firstRow="0" w:lastRow="0" w:firstColumn="0" w:lastColumn="0" w:oddVBand="0" w:evenVBand="0" w:oddHBand="1" w:evenHBand="0" w:firstRowFirstColumn="0" w:firstRowLastColumn="0" w:lastRowFirstColumn="0" w:lastRowLastColumn="0"/>
+            </w:pPr>
+            <w:r>
+              <w:t>Yes</w:t>
+            </w:r>
+          </w:p>
+        </w:tc>
+        <w:tc>
+          <w:tcPr>
+            <w:tcW w:w="2458" w:type="dxa"/>
             <w:vAlign w:val="center"/>
           </w:tcPr>
           <w:p>
@@ -1130,7 +1283,7 @@
         </w:tc>
         <w:tc>
           <w:tcPr>
-            <w:tcW w:w="1464" w:type="dxa"/>
+            <w:tcW w:w="2078" w:type="dxa"/>
             <w:vAlign w:val="center"/>
           </w:tcPr>
           <w:p>
@@ -1143,26 +1296,43 @@
             </w:r>
           </w:p>
         </w:tc>
+        <w:tc>
+          <w:tcPr>
+            <w:tcW w:w="2840" w:type="dxa"/>
+            <w:vAlign w:val="center"/>
+          </w:tcPr>
+          <w:p>
+            <w:pPr>
+              <w:jc w:val="center"/>
+              <w:cnfStyle w:val="000000100000" w:firstRow="0" w:lastRow="0" w:firstColumn="0" w:lastColumn="0" w:oddVBand="0" w:evenVBand="0" w:oddHBand="1" w:evenHBand="0" w:firstRowFirstColumn="0" w:firstRowLastColumn="0" w:lastRowFirstColumn="0" w:lastRowLastColumn="0"/>
+            </w:pPr>
+            <w:r>
+              <w:t>No</w:t>
+            </w:r>
+          </w:p>
+        </w:tc>
       </w:tr>
       <w:tr>
         <w:trPr>
-          <w:trHeight w:val="635"/>
+          <w:trHeight w:val="611"/>
+          <w:jc w:val="center"/>
         </w:trPr>
         <w:tc>
           <w:tcPr>
             <w:cnfStyle w:val="001000000000" w:firstRow="0" w:lastRow="0" w:firstColumn="1" w:lastColumn="0" w:oddVBand="0" w:evenVBand="0" w:oddHBand="0" w:evenHBand="0" w:firstRowFirstColumn="0" w:firstRowLastColumn="0" w:lastRowFirstColumn="0" w:lastRowLastColumn="0"/>
-            <w:tcW w:w="2122" w:type="dxa"/>
-            <w:vAlign w:val="center"/>
-          </w:tcPr>
-          <w:p>
-            <w:r>
-              <w:t>Penn State facilities reporting</w:t>
-            </w:r>
-          </w:p>
-        </w:tc>
-        <w:tc>
-          <w:tcPr>
-            <w:tcW w:w="2242" w:type="dxa"/>
+            <w:tcW w:w="1454" w:type="dxa"/>
+            <w:vMerge/>
+            <w:tcBorders>
+              <w:top w:val="single" w:sz="4" w:space="0" w:color="auto"/>
+            </w:tcBorders>
+            <w:vAlign w:val="center"/>
+          </w:tcPr>
+          <w:p/>
+        </w:tc>
+        <w:tc>
+          <w:tcPr>
+            <w:tcW w:w="10333" w:type="dxa"/>
+            <w:gridSpan w:val="4"/>
             <w:vAlign w:val="center"/>
           </w:tcPr>
           <w:p>
@@ -1171,102 +1341,7 @@
               <w:cnfStyle w:val="000000000000" w:firstRow="0" w:lastRow="0" w:firstColumn="0" w:lastColumn="0" w:oddVBand="0" w:evenVBand="0" w:oddHBand="0" w:evenHBand="0" w:firstRowFirstColumn="0" w:firstRowLastColumn="0" w:lastRowFirstColumn="0" w:lastRowLastColumn="0"/>
             </w:pPr>
             <w:r>
-              <w:t>No, email</w:t>
-            </w:r>
-          </w:p>
-        </w:tc>
-        <w:tc>
-          <w:tcPr>
-            <w:tcW w:w="1862" w:type="dxa"/>
-            <w:vAlign w:val="center"/>
-          </w:tcPr>
-          <w:p>
-            <w:pPr>
-              <w:jc w:val="center"/>
-              <w:cnfStyle w:val="000000000000" w:firstRow="0" w:lastRow="0" w:firstColumn="0" w:lastColumn="0" w:oddVBand="0" w:evenVBand="0" w:oddHBand="0" w:evenHBand="0" w:firstRowFirstColumn="0" w:firstRowLastColumn="0" w:lastRowFirstColumn="0" w:lastRowLastColumn="0"/>
-            </w:pPr>
-            <w:r>
-              <w:t>No</w:t>
-            </w:r>
-          </w:p>
-        </w:tc>
-        <w:tc>
-          <w:tcPr>
-            <w:tcW w:w="1660" w:type="dxa"/>
-            <w:vAlign w:val="center"/>
-          </w:tcPr>
-          <w:p>
-            <w:pPr>
-              <w:jc w:val="center"/>
-              <w:cnfStyle w:val="000000000000" w:firstRow="0" w:lastRow="0" w:firstColumn="0" w:lastColumn="0" w:oddVBand="0" w:evenVBand="0" w:oddHBand="0" w:evenHBand="0" w:firstRowFirstColumn="0" w:firstRowLastColumn="0" w:lastRowFirstColumn="0" w:lastRowLastColumn="0"/>
-            </w:pPr>
-            <w:r>
-              <w:t>No</w:t>
-            </w:r>
-          </w:p>
-        </w:tc>
-        <w:tc>
-          <w:tcPr>
-            <w:tcW w:w="1464" w:type="dxa"/>
-            <w:vAlign w:val="center"/>
-          </w:tcPr>
-          <w:p>
-            <w:pPr>
-              <w:jc w:val="center"/>
-              <w:cnfStyle w:val="000000000000" w:firstRow="0" w:lastRow="0" w:firstColumn="0" w:lastColumn="0" w:oddVBand="0" w:evenVBand="0" w:oddHBand="0" w:evenHBand="0" w:firstRowFirstColumn="0" w:firstRowLastColumn="0" w:lastRowFirstColumn="0" w:lastRowLastColumn="0"/>
-            </w:pPr>
-            <w:r>
-              <w:t>No</w:t>
-            </w:r>
-          </w:p>
-        </w:tc>
-      </w:tr>
-    </w:tbl>
-    <w:p/>
-    <w:tbl>
-      <w:tblPr>
-        <w:tblStyle w:val="PlainTable5"/>
-        <w:tblW w:w="11183" w:type="dxa"/>
-        <w:jc w:val="center"/>
-        <w:tblLayout w:type="fixed"/>
-        <w:tblLook w:val="04A0" w:firstRow="1" w:lastRow="0" w:firstColumn="1" w:lastColumn="0" w:noHBand="0" w:noVBand="1"/>
-      </w:tblPr>
-      <w:tblGrid>
-        <w:gridCol w:w="1409"/>
-        <w:gridCol w:w="58"/>
-        <w:gridCol w:w="9716"/>
-      </w:tblGrid>
-      <w:tr>
-        <w:trPr>
-          <w:cnfStyle w:val="100000000000" w:firstRow="1" w:lastRow="0" w:firstColumn="0" w:lastColumn="0" w:oddVBand="0" w:evenVBand="0" w:oddHBand="0" w:evenHBand="0" w:firstRowFirstColumn="0" w:firstRowLastColumn="0" w:lastRowFirstColumn="0" w:lastRowLastColumn="0"/>
-          <w:trHeight w:val="635"/>
-          <w:jc w:val="center"/>
-        </w:trPr>
-        <w:tc>
-          <w:tcPr>
-            <w:cnfStyle w:val="001000000100" w:firstRow="0" w:lastRow="0" w:firstColumn="1" w:lastColumn="0" w:oddVBand="0" w:evenVBand="0" w:oddHBand="0" w:evenHBand="0" w:firstRowFirstColumn="1" w:firstRowLastColumn="0" w:lastRowFirstColumn="0" w:lastRowLastColumn="0"/>
-            <w:tcW w:w="1409" w:type="dxa"/>
-            <w:vAlign w:val="center"/>
-          </w:tcPr>
-          <w:p>
-            <w:r>
-              <w:t>Product</w:t>
-            </w:r>
-          </w:p>
-        </w:tc>
-        <w:tc>
-          <w:tcPr>
-            <w:tcW w:w="9774" w:type="dxa"/>
-            <w:gridSpan w:val="2"/>
-            <w:vAlign w:val="center"/>
-          </w:tcPr>
-          <w:p>
-            <w:pPr>
-              <w:jc w:val="center"/>
-              <w:cnfStyle w:val="100000000000" w:firstRow="1" w:lastRow="0" w:firstColumn="0" w:lastColumn="0" w:oddVBand="0" w:evenVBand="0" w:oddHBand="0" w:evenHBand="0" w:firstRowFirstColumn="0" w:firstRowLastColumn="0" w:lastRowFirstColumn="0" w:lastRowLastColumn="0"/>
-            </w:pPr>
-            <w:r>
-              <w:t>Website</w:t>
+              <w:t>http://www.fau.edu/facilities/ehs/safety/Hazard-Report-Form.php</w:t>
             </w:r>
           </w:p>
         </w:tc>
@@ -1274,25 +1349,28 @@
       <w:tr>
         <w:trPr>
           <w:cnfStyle w:val="000000100000" w:firstRow="0" w:lastRow="0" w:firstColumn="0" w:lastColumn="0" w:oddVBand="0" w:evenVBand="0" w:oddHBand="1" w:evenHBand="0" w:firstRowFirstColumn="0" w:firstRowLastColumn="0" w:lastRowFirstColumn="0" w:lastRowLastColumn="0"/>
-          <w:trHeight w:val="635"/>
+          <w:trHeight w:val="611"/>
           <w:jc w:val="center"/>
         </w:trPr>
         <w:tc>
           <w:tcPr>
             <w:cnfStyle w:val="001000000000" w:firstRow="0" w:lastRow="0" w:firstColumn="1" w:lastColumn="0" w:oddVBand="0" w:evenVBand="0" w:oddHBand="0" w:evenHBand="0" w:firstRowFirstColumn="0" w:firstRowLastColumn="0" w:lastRowFirstColumn="0" w:lastRowLastColumn="0"/>
-            <w:tcW w:w="1467" w:type="dxa"/>
-            <w:gridSpan w:val="2"/>
+            <w:tcW w:w="1454" w:type="dxa"/>
+            <w:vMerge w:val="restart"/>
+            <w:tcBorders>
+              <w:top w:val="single" w:sz="4" w:space="0" w:color="auto"/>
+            </w:tcBorders>
             <w:vAlign w:val="center"/>
           </w:tcPr>
           <w:p>
             <w:r>
-              <w:t>Service</w:t>
+              <w:t>Penn State facilities reporting</w:t>
             </w:r>
           </w:p>
         </w:tc>
         <w:tc>
           <w:tcPr>
-            <w:tcW w:w="9716" w:type="dxa"/>
+            <w:tcW w:w="2957" w:type="dxa"/>
             <w:vAlign w:val="center"/>
           </w:tcPr>
           <w:p>
@@ -1301,69 +1379,13 @@
               <w:cnfStyle w:val="000000100000" w:firstRow="0" w:lastRow="0" w:firstColumn="0" w:lastColumn="0" w:oddVBand="0" w:evenVBand="0" w:oddHBand="1" w:evenHBand="0" w:firstRowFirstColumn="0" w:firstRowLastColumn="0" w:lastRowFirstColumn="0" w:lastRowLastColumn="0"/>
             </w:pPr>
             <w:r>
-              <w:t>Under construction</w:t>
+              <w:t>No, email</w:t>
             </w:r>
           </w:p>
         </w:tc>
-      </w:tr>
-      <w:tr>
-        <w:trPr>
-          <w:trHeight w:val="635"/>
-          <w:jc w:val="center"/>
-        </w:trPr>
-        <w:tc>
-          <w:tcPr>
-            <w:cnfStyle w:val="001000000000" w:firstRow="0" w:lastRow="0" w:firstColumn="1" w:lastColumn="0" w:oddVBand="0" w:evenVBand="0" w:oddHBand="0" w:evenHBand="0" w:firstRowFirstColumn="0" w:firstRowLastColumn="0" w:lastRowFirstColumn="0" w:lastRowLastColumn="0"/>
-            <w:tcW w:w="1467" w:type="dxa"/>
-            <w:gridSpan w:val="2"/>
-            <w:vAlign w:val="center"/>
-          </w:tcPr>
-          <w:p>
-            <w:r>
-              <w:t>City of Hialeah</w:t>
-            </w:r>
-          </w:p>
-        </w:tc>
-        <w:tc>
-          <w:tcPr>
-            <w:tcW w:w="9716" w:type="dxa"/>
-            <w:vAlign w:val="center"/>
-          </w:tcPr>
-          <w:p>
-            <w:pPr>
-              <w:jc w:val="center"/>
-              <w:cnfStyle w:val="000000000000" w:firstRow="0" w:lastRow="0" w:firstColumn="0" w:lastColumn="0" w:oddVBand="0" w:evenVBand="0" w:oddHBand="0" w:evenHBand="0" w:firstRowFirstColumn="0" w:firstRowLastColumn="0" w:lastRowFirstColumn="0" w:lastRowLastColumn="0"/>
-            </w:pPr>
-            <w:r>
-              <w:t>http://www.hialeahfl.gov/index.php?option=com_content&amp;view=article&amp;id=107&amp;Itemid=113&amp;lang=en</w:t>
-            </w:r>
-          </w:p>
-        </w:tc>
-      </w:tr>
-      <w:tr>
-        <w:trPr>
-          <w:cnfStyle w:val="000000100000" w:firstRow="0" w:lastRow="0" w:firstColumn="0" w:lastColumn="0" w:oddVBand="0" w:evenVBand="0" w:oddHBand="1" w:evenHBand="0" w:firstRowFirstColumn="0" w:firstRowLastColumn="0" w:lastRowFirstColumn="0" w:lastRowLastColumn="0"/>
-          <w:trHeight w:val="635"/>
-          <w:jc w:val="center"/>
-        </w:trPr>
-        <w:tc>
-          <w:tcPr>
-            <w:cnfStyle w:val="001000000000" w:firstRow="0" w:lastRow="0" w:firstColumn="1" w:lastColumn="0" w:oddVBand="0" w:evenVBand="0" w:oddHBand="0" w:evenHBand="0" w:firstRowFirstColumn="0" w:firstRowLastColumn="0" w:lastRowFirstColumn="0" w:lastRowLastColumn="0"/>
-            <w:tcW w:w="1467" w:type="dxa"/>
-            <w:gridSpan w:val="2"/>
-            <w:vAlign w:val="center"/>
-          </w:tcPr>
-          <w:p>
-            <w:proofErr w:type="spellStart"/>
-            <w:r>
-              <w:t>FixMyStreet</w:t>
-            </w:r>
-            <w:proofErr w:type="spellEnd"/>
-          </w:p>
-        </w:tc>
-        <w:tc>
-          <w:tcPr>
-            <w:tcW w:w="9716" w:type="dxa"/>
+        <w:tc>
+          <w:tcPr>
+            <w:tcW w:w="2458" w:type="dxa"/>
             <w:vAlign w:val="center"/>
           </w:tcPr>
           <w:p>
@@ -1372,69 +1394,13 @@
               <w:cnfStyle w:val="000000100000" w:firstRow="0" w:lastRow="0" w:firstColumn="0" w:lastColumn="0" w:oddVBand="0" w:evenVBand="0" w:oddHBand="1" w:evenHBand="0" w:firstRowFirstColumn="0" w:firstRowLastColumn="0" w:lastRowFirstColumn="0" w:lastRowLastColumn="0"/>
             </w:pPr>
             <w:r>
-              <w:t>https://www.fixmystreet.com</w:t>
+              <w:t>No</w:t>
             </w:r>
           </w:p>
         </w:tc>
-      </w:tr>
-      <w:tr>
-        <w:trPr>
-          <w:trHeight w:val="635"/>
-          <w:jc w:val="center"/>
-        </w:trPr>
-        <w:tc>
-          <w:tcPr>
-            <w:cnfStyle w:val="001000000000" w:firstRow="0" w:lastRow="0" w:firstColumn="1" w:lastColumn="0" w:oddVBand="0" w:evenVBand="0" w:oddHBand="0" w:evenHBand="0" w:firstRowFirstColumn="0" w:firstRowLastColumn="0" w:lastRowFirstColumn="0" w:lastRowLastColumn="0"/>
-            <w:tcW w:w="1467" w:type="dxa"/>
-            <w:gridSpan w:val="2"/>
-            <w:vAlign w:val="center"/>
-          </w:tcPr>
-          <w:p>
-            <w:proofErr w:type="spellStart"/>
-            <w:r>
-              <w:t>SeeClickFix</w:t>
-            </w:r>
-            <w:proofErr w:type="spellEnd"/>
-          </w:p>
-        </w:tc>
-        <w:tc>
-          <w:tcPr>
-            <w:tcW w:w="9716" w:type="dxa"/>
-            <w:vAlign w:val="center"/>
-          </w:tcPr>
-          <w:p>
-            <w:pPr>
-              <w:jc w:val="center"/>
-              <w:cnfStyle w:val="000000000000" w:firstRow="0" w:lastRow="0" w:firstColumn="0" w:lastColumn="0" w:oddVBand="0" w:evenVBand="0" w:oddHBand="0" w:evenHBand="0" w:firstRowFirstColumn="0" w:firstRowLastColumn="0" w:lastRowFirstColumn="0" w:lastRowLastColumn="0"/>
-            </w:pPr>
-            <w:r>
-              <w:t>http://en.seeclickfix.com</w:t>
-            </w:r>
-          </w:p>
-        </w:tc>
-      </w:tr>
-      <w:tr>
-        <w:trPr>
-          <w:cnfStyle w:val="000000100000" w:firstRow="0" w:lastRow="0" w:firstColumn="0" w:lastColumn="0" w:oddVBand="0" w:evenVBand="0" w:oddHBand="1" w:evenHBand="0" w:firstRowFirstColumn="0" w:firstRowLastColumn="0" w:lastRowFirstColumn="0" w:lastRowLastColumn="0"/>
-          <w:trHeight w:val="635"/>
-          <w:jc w:val="center"/>
-        </w:trPr>
-        <w:tc>
-          <w:tcPr>
-            <w:cnfStyle w:val="001000000000" w:firstRow="0" w:lastRow="0" w:firstColumn="1" w:lastColumn="0" w:oddVBand="0" w:evenVBand="0" w:oddHBand="0" w:evenHBand="0" w:firstRowFirstColumn="0" w:firstRowLastColumn="0" w:lastRowFirstColumn="0" w:lastRowLastColumn="0"/>
-            <w:tcW w:w="1467" w:type="dxa"/>
-            <w:gridSpan w:val="2"/>
-            <w:vAlign w:val="center"/>
-          </w:tcPr>
-          <w:p>
-            <w:r>
-              <w:t xml:space="preserve">FAU </w:t>
-            </w:r>
-          </w:p>
-        </w:tc>
-        <w:tc>
-          <w:tcPr>
-            <w:tcW w:w="9716" w:type="dxa"/>
+        <w:tc>
+          <w:tcPr>
+            <w:tcW w:w="2078" w:type="dxa"/>
             <w:vAlign w:val="center"/>
           </w:tcPr>
           <w:p>
@@ -1443,32 +1409,47 @@
               <w:cnfStyle w:val="000000100000" w:firstRow="0" w:lastRow="0" w:firstColumn="0" w:lastColumn="0" w:oddVBand="0" w:evenVBand="0" w:oddHBand="1" w:evenHBand="0" w:firstRowFirstColumn="0" w:firstRowLastColumn="0" w:lastRowFirstColumn="0" w:lastRowLastColumn="0"/>
             </w:pPr>
             <w:r>
-              <w:t>http://www.fau.edu/facilities/ehs/safety/Hazard-Report-Form.php</w:t>
+              <w:t>No</w:t>
+            </w:r>
+          </w:p>
+        </w:tc>
+        <w:tc>
+          <w:tcPr>
+            <w:tcW w:w="2840" w:type="dxa"/>
+            <w:vAlign w:val="center"/>
+          </w:tcPr>
+          <w:p>
+            <w:pPr>
+              <w:jc w:val="center"/>
+              <w:cnfStyle w:val="000000100000" w:firstRow="0" w:lastRow="0" w:firstColumn="0" w:lastColumn="0" w:oddVBand="0" w:evenVBand="0" w:oddHBand="1" w:evenHBand="0" w:firstRowFirstColumn="0" w:firstRowLastColumn="0" w:lastRowFirstColumn="0" w:lastRowLastColumn="0"/>
+            </w:pPr>
+            <w:r>
+              <w:t>No</w:t>
             </w:r>
           </w:p>
         </w:tc>
       </w:tr>
       <w:tr>
         <w:trPr>
-          <w:trHeight w:val="635"/>
+          <w:trHeight w:val="611"/>
           <w:jc w:val="center"/>
         </w:trPr>
         <w:tc>
           <w:tcPr>
             <w:cnfStyle w:val="001000000000" w:firstRow="0" w:lastRow="0" w:firstColumn="1" w:lastColumn="0" w:oddVBand="0" w:evenVBand="0" w:oddHBand="0" w:evenHBand="0" w:firstRowFirstColumn="0" w:firstRowLastColumn="0" w:lastRowFirstColumn="0" w:lastRowLastColumn="0"/>
-            <w:tcW w:w="1467" w:type="dxa"/>
-            <w:gridSpan w:val="2"/>
-            <w:vAlign w:val="center"/>
-          </w:tcPr>
-          <w:p>
-            <w:r>
-              <w:t>Penn State</w:t>
-            </w:r>
-          </w:p>
-        </w:tc>
-        <w:tc>
-          <w:tcPr>
-            <w:tcW w:w="9716" w:type="dxa"/>
+            <w:tcW w:w="1454" w:type="dxa"/>
+            <w:vMerge/>
+            <w:tcBorders>
+              <w:top w:val="single" w:sz="4" w:space="0" w:color="auto"/>
+            </w:tcBorders>
+            <w:vAlign w:val="center"/>
+          </w:tcPr>
+          <w:p/>
+        </w:tc>
+        <w:tc>
+          <w:tcPr>
+            <w:tcW w:w="10333" w:type="dxa"/>
+            <w:gridSpan w:val="4"/>
             <w:vAlign w:val="center"/>
           </w:tcPr>
           <w:p>
@@ -1485,10 +1466,31 @@
     </w:tbl>
     <w:p/>
     <w:p>
+      <w:r>
+        <w:t xml:space="preserve">Looking at the city and university problem reporting sites above, it’s clear that a centralized, well-organized reporting system is a major opportunity for Service.  </w:t>
+      </w:r>
+      <w:proofErr w:type="spellStart"/>
+      <w:r>
+        <w:t>FixMyStreet</w:t>
+      </w:r>
+      <w:proofErr w:type="spellEnd"/>
+      <w:r>
+        <w:t xml:space="preserve"> and </w:t>
+      </w:r>
+      <w:proofErr w:type="spellStart"/>
+      <w:r>
+        <w:t>SeeClickFix</w:t>
+      </w:r>
+      <w:proofErr w:type="spellEnd"/>
+      <w:r>
+        <w:t xml:space="preserve"> are the most direct competition for Service, offering practically identical reporting systems.  In this case, we will leverage a simpler user experience to make our application more appealing.</w:t>
+      </w:r>
+    </w:p>
+    <w:p>
       <w:pPr>
         <w:pStyle w:val="Heading1"/>
       </w:pPr>
-      <w:bookmarkStart w:id="3" w:name="_Toc464508796"/>
+      <w:bookmarkStart w:id="3" w:name="_Toc464593846"/>
       <w:r>
         <w:t>Overview and Scenarios</w:t>
       </w:r>
@@ -1497,7 +1499,10 @@
     <w:p/>
     <w:p>
       <w:r>
-        <w:t>The system will be used by</w:t>
+        <w:t>Service</w:t>
+      </w:r>
+      <w:r>
+        <w:t xml:space="preserve"> will be used by</w:t>
       </w:r>
       <w:r>
         <w:t xml:space="preserve"> the general public and property managers.</w:t>
@@ -1512,11 +1517,62 @@
         <w:t xml:space="preserve">  Additionally, an administrator will moderate requests and verify property managers.</w:t>
       </w:r>
     </w:p>
+    <w:p/>
+    <w:p>
+      <w:r>
+        <w:t>The first scenario any user will encounter is account creation.  The application’s home page will have options to create an account or log in.  An account is required to use the system, so we must keep the creation as simple as possible.  The normal user will provide an email address, a user name</w:t>
+      </w:r>
+      <w:r>
+        <w:t>, and a password.  To become a property manager, the same information is required, along with the name or location of a property and document that verifies ownership of or responsibility for that property.  One the user is verified, either by email confirmation or document review, they are able to log in.</w:t>
+      </w:r>
+    </w:p>
+    <w:p/>
+    <w:p>
+      <w:r>
+        <w:t>The second major action a Service user will perform is log in.  Like any log in system, the user will enter their user name or email address along with their password.  Successful entry will direct them to their personal homepage.</w:t>
+      </w:r>
+    </w:p>
+    <w:p/>
+    <w:p>
+      <w:r>
+        <w:t>Service’s primary use is creating requests, which is what most users will spend the most time doing.  To create a service request, the user clicks the “Create Service Request” button, and fills in a short form.  The form will ask for a property or location, a picture, and a description of the problem.  Once this information is provided, the user submits the form and the request is created.</w:t>
+      </w:r>
+    </w:p>
+    <w:p/>
+    <w:p>
+      <w:r>
+        <w:t>Both regular users and property managers can view service requests.  In this way, it’s less likely that repeated reports of the same problem are created.  For property manager</w:t>
+      </w:r>
+      <w:r>
+        <w:t>s, two options are available; they can respond to the request and provide an estimated delivery date, or reject the request.</w:t>
+      </w:r>
+      <w:r>
+        <w:t xml:space="preserve">  After completing their work, the property manager closes the service request</w:t>
+      </w:r>
+      <w:r>
+        <w:t>.  The state of service request can be open, in progress, rejected, or closed, and this is status is displayed for all users.</w:t>
+      </w:r>
+    </w:p>
+    <w:p/>
+    <w:p>
+      <w:r>
+        <w:t>The site administrator will have the ability to remove inappropriate or unnecessary service requests and revoke user accounts for system abuse.  To do this, their view of the service request list will include an option to delete the request, and they will have access to a list of all site users, with the ability to delete accounts.  Administrators are also responsible for verifying property managers’ ownership documents, which are viewed and then approved or rejected.</w:t>
+      </w:r>
+    </w:p>
+    <w:p/>
+    <w:p>
+      <w:r>
+        <w:t xml:space="preserve">The last major task any user will complete is logging out of Service.  This simply requires clicking the logout button, which closes their session and brings them back to the </w:t>
+      </w:r>
+      <w:r>
+        <w:t>website’s home page.</w:t>
+      </w:r>
+    </w:p>
     <w:p>
       <w:pPr>
         <w:pStyle w:val="Heading1"/>
       </w:pPr>
-      <w:bookmarkStart w:id="4" w:name="_Toc464508797"/>
+      <w:bookmarkStart w:id="4" w:name="_Toc464593847"/>
       <w:r>
         <w:t>Functional Requirements</w:t>
       </w:r>
@@ -1528,11 +1584,131 @@
         <w:pStyle w:val="ListParagraph"/>
         <w:numPr>
           <w:ilvl w:val="0"/>
-          <w:numId w:val="1"/>
-        </w:numPr>
-      </w:pPr>
-      <w:r>
-        <w:t>Create account</w:t>
+          <w:numId w:val="6"/>
+        </w:numPr>
+      </w:pPr>
+      <w:r>
+        <w:t>Website</w:t>
+      </w:r>
+    </w:p>
+    <w:p>
+      <w:pPr>
+        <w:pStyle w:val="ListParagraph"/>
+        <w:numPr>
+          <w:ilvl w:val="1"/>
+          <w:numId w:val="6"/>
+        </w:numPr>
+      </w:pPr>
+      <w:r>
+        <w:t>Login page</w:t>
+      </w:r>
+    </w:p>
+    <w:p>
+      <w:pPr>
+        <w:pStyle w:val="ListParagraph"/>
+        <w:numPr>
+          <w:ilvl w:val="1"/>
+          <w:numId w:val="6"/>
+        </w:numPr>
+      </w:pPr>
+      <w:r>
+        <w:t>Account creation page</w:t>
+      </w:r>
+    </w:p>
+    <w:p>
+      <w:pPr>
+        <w:pStyle w:val="ListParagraph"/>
+        <w:numPr>
+          <w:ilvl w:val="2"/>
+          <w:numId w:val="6"/>
+        </w:numPr>
+      </w:pPr>
+      <w:r>
+        <w:t>Ownership documentation form</w:t>
+      </w:r>
+    </w:p>
+    <w:p>
+      <w:pPr>
+        <w:pStyle w:val="ListParagraph"/>
+        <w:numPr>
+          <w:ilvl w:val="1"/>
+          <w:numId w:val="6"/>
+        </w:numPr>
+      </w:pPr>
+      <w:r>
+        <w:t>Service request list view</w:t>
+      </w:r>
+    </w:p>
+    <w:p>
+      <w:pPr>
+        <w:pStyle w:val="ListParagraph"/>
+        <w:numPr>
+          <w:ilvl w:val="2"/>
+          <w:numId w:val="6"/>
+        </w:numPr>
+      </w:pPr>
+      <w:r>
+        <w:t>Create service request</w:t>
+      </w:r>
+    </w:p>
+    <w:p>
+      <w:pPr>
+        <w:pStyle w:val="ListParagraph"/>
+        <w:numPr>
+          <w:ilvl w:val="2"/>
+          <w:numId w:val="6"/>
+        </w:numPr>
+      </w:pPr>
+      <w:r>
+        <w:t>Respond to service request</w:t>
+      </w:r>
+    </w:p>
+    <w:p>
+      <w:pPr>
+        <w:pStyle w:val="ListParagraph"/>
+        <w:numPr>
+          <w:ilvl w:val="2"/>
+          <w:numId w:val="6"/>
+        </w:numPr>
+      </w:pPr>
+      <w:r>
+        <w:t>Logout</w:t>
+      </w:r>
+    </w:p>
+    <w:p>
+      <w:pPr>
+        <w:pStyle w:val="ListParagraph"/>
+        <w:numPr>
+          <w:ilvl w:val="1"/>
+          <w:numId w:val="6"/>
+        </w:numPr>
+      </w:pPr>
+      <w:r>
+        <w:t>Administration</w:t>
+      </w:r>
+    </w:p>
+    <w:p>
+      <w:pPr>
+        <w:pStyle w:val="ListParagraph"/>
+        <w:numPr>
+          <w:ilvl w:val="2"/>
+          <w:numId w:val="6"/>
+        </w:numPr>
+      </w:pPr>
+      <w:r>
+        <w:t>Delete request button</w:t>
+      </w:r>
+    </w:p>
+    <w:p>
+      <w:pPr>
+        <w:pStyle w:val="ListParagraph"/>
+        <w:numPr>
+          <w:ilvl w:val="2"/>
+          <w:numId w:val="6"/>
+        </w:numPr>
+      </w:pPr>
+      <w:r>
+        <w:t>Account list with delete option</w:t>
       </w:r>
     </w:p>
     <w:p>
@@ -1540,11 +1716,83 @@
         <w:pStyle w:val="ListParagraph"/>
         <w:numPr>
           <w:ilvl w:val="0"/>
-          <w:numId w:val="1"/>
-        </w:numPr>
-      </w:pPr>
-      <w:r>
-        <w:t>Log in</w:t>
+          <w:numId w:val="6"/>
+        </w:numPr>
+      </w:pPr>
+      <w:r>
+        <w:t>User database</w:t>
+      </w:r>
+    </w:p>
+    <w:p>
+      <w:pPr>
+        <w:pStyle w:val="ListParagraph"/>
+        <w:numPr>
+          <w:ilvl w:val="1"/>
+          <w:numId w:val="6"/>
+        </w:numPr>
+      </w:pPr>
+      <w:r>
+        <w:t>Email address</w:t>
+      </w:r>
+    </w:p>
+    <w:p>
+      <w:pPr>
+        <w:pStyle w:val="ListParagraph"/>
+        <w:numPr>
+          <w:ilvl w:val="1"/>
+          <w:numId w:val="6"/>
+        </w:numPr>
+      </w:pPr>
+      <w:r>
+        <w:t>User name</w:t>
+      </w:r>
+    </w:p>
+    <w:p>
+      <w:pPr>
+        <w:pStyle w:val="ListParagraph"/>
+        <w:numPr>
+          <w:ilvl w:val="1"/>
+          <w:numId w:val="6"/>
+        </w:numPr>
+      </w:pPr>
+      <w:r>
+        <w:t>Password</w:t>
+      </w:r>
+    </w:p>
+    <w:p>
+      <w:pPr>
+        <w:pStyle w:val="ListParagraph"/>
+        <w:numPr>
+          <w:ilvl w:val="1"/>
+          <w:numId w:val="6"/>
+        </w:numPr>
+      </w:pPr>
+      <w:r>
+        <w:t>Property manager status</w:t>
+      </w:r>
+    </w:p>
+    <w:p>
+      <w:pPr>
+        <w:pStyle w:val="ListParagraph"/>
+        <w:numPr>
+          <w:ilvl w:val="2"/>
+          <w:numId w:val="6"/>
+        </w:numPr>
+      </w:pPr>
+      <w:r>
+        <w:t>Properties</w:t>
+      </w:r>
+    </w:p>
+    <w:p>
+      <w:pPr>
+        <w:pStyle w:val="ListParagraph"/>
+        <w:numPr>
+          <w:ilvl w:val="1"/>
+          <w:numId w:val="6"/>
+        </w:numPr>
+      </w:pPr>
+      <w:r>
+        <w:t>Administrator status</w:t>
       </w:r>
     </w:p>
     <w:p>
@@ -1552,54 +1800,66 @@
         <w:pStyle w:val="ListParagraph"/>
         <w:numPr>
           <w:ilvl w:val="0"/>
-          <w:numId w:val="1"/>
-        </w:numPr>
-      </w:pPr>
-      <w:r>
-        <w:t>Log out</w:t>
-      </w:r>
-    </w:p>
-    <w:p>
-      <w:pPr>
-        <w:pStyle w:val="ListParagraph"/>
-        <w:numPr>
-          <w:ilvl w:val="0"/>
-          <w:numId w:val="1"/>
-        </w:numPr>
-      </w:pPr>
-      <w:r>
-        <w:t>Create repair request</w:t>
-      </w:r>
-    </w:p>
-    <w:p>
-      <w:pPr>
-        <w:pStyle w:val="ListParagraph"/>
-        <w:numPr>
-          <w:ilvl w:val="0"/>
-          <w:numId w:val="1"/>
-        </w:numPr>
-      </w:pPr>
-      <w:r>
-        <w:t>View repair requests</w:t>
-      </w:r>
-    </w:p>
-    <w:p>
-      <w:pPr>
-        <w:pStyle w:val="ListParagraph"/>
-        <w:numPr>
-          <w:ilvl w:val="0"/>
-          <w:numId w:val="1"/>
-        </w:numPr>
-      </w:pPr>
-      <w:r>
-        <w:t>Resolve repair requests</w:t>
+          <w:numId w:val="6"/>
+        </w:numPr>
+      </w:pPr>
+      <w:r>
+        <w:t>Service request database</w:t>
+      </w:r>
+    </w:p>
+    <w:p>
+      <w:pPr>
+        <w:pStyle w:val="ListParagraph"/>
+        <w:numPr>
+          <w:ilvl w:val="1"/>
+          <w:numId w:val="6"/>
+        </w:numPr>
+      </w:pPr>
+      <w:r>
+        <w:t>Location</w:t>
+      </w:r>
+    </w:p>
+    <w:p>
+      <w:pPr>
+        <w:pStyle w:val="ListParagraph"/>
+        <w:numPr>
+          <w:ilvl w:val="1"/>
+          <w:numId w:val="6"/>
+        </w:numPr>
+      </w:pPr>
+      <w:r>
+        <w:t>Description</w:t>
+      </w:r>
+    </w:p>
+    <w:p>
+      <w:pPr>
+        <w:pStyle w:val="ListParagraph"/>
+        <w:numPr>
+          <w:ilvl w:val="1"/>
+          <w:numId w:val="6"/>
+        </w:numPr>
+      </w:pPr>
+      <w:r>
+        <w:t>Picture</w:t>
+      </w:r>
+    </w:p>
+    <w:p>
+      <w:pPr>
+        <w:pStyle w:val="ListParagraph"/>
+        <w:numPr>
+          <w:ilvl w:val="1"/>
+          <w:numId w:val="6"/>
+        </w:numPr>
+      </w:pPr>
+      <w:r>
+        <w:t>Status</w:t>
       </w:r>
     </w:p>
     <w:p>
       <w:pPr>
         <w:pStyle w:val="Heading1"/>
       </w:pPr>
-      <w:bookmarkStart w:id="5" w:name="_Toc464508798"/>
+      <w:bookmarkStart w:id="5" w:name="_Toc464593848"/>
       <w:r>
         <w:t>Non-functional Requirements</w:t>
       </w:r>
@@ -1617,6 +1877,23 @@
       <w:r>
         <w:t>Mobile responsive</w:t>
       </w:r>
+      <w:r>
+        <w:t xml:space="preserve"> website provided by </w:t>
+      </w:r>
+      <w:proofErr w:type="spellStart"/>
+      <w:r>
+        <w:t>WebRatio</w:t>
+      </w:r>
+      <w:proofErr w:type="spellEnd"/>
+      <w:r>
+        <w:t xml:space="preserve"> templates.  </w:t>
+      </w:r>
+      <w:r>
+        <w:t>No action takes longer than 5 seconds.  All actions must look and perform the s</w:t>
+      </w:r>
+      <w:r>
+        <w:t>ame regardless of access method.</w:t>
+      </w:r>
     </w:p>
     <w:p>
       <w:pPr>
@@ -1627,7 +1904,21 @@
         </w:numPr>
       </w:pPr>
       <w:r>
-        <w:t>1000 concurrent users</w:t>
+        <w:t>1</w:t>
+      </w:r>
+      <w:r>
+        <w:t xml:space="preserve">00% uptime.  Availability for at least 1,000 concurrent users </w:t>
+      </w:r>
+      <w:r>
+        <w:t xml:space="preserve">provided by </w:t>
+      </w:r>
+      <w:proofErr w:type="spellStart"/>
+      <w:r>
+        <w:t>WebRatio</w:t>
+      </w:r>
+      <w:proofErr w:type="spellEnd"/>
+      <w:r>
+        <w:t xml:space="preserve"> hosting.</w:t>
       </w:r>
     </w:p>
     <w:p>
@@ -1639,7 +1930,15 @@
         </w:numPr>
       </w:pPr>
       <w:r>
-        <w:t>Database for 10,000 repair requests</w:t>
+        <w:t xml:space="preserve">Security and session management provided by </w:t>
+      </w:r>
+      <w:proofErr w:type="spellStart"/>
+      <w:r>
+        <w:t>WebRatio</w:t>
+      </w:r>
+      <w:proofErr w:type="spellEnd"/>
+      <w:r>
+        <w:t xml:space="preserve"> development and deployment system.</w:t>
       </w:r>
     </w:p>
     <w:p>
@@ -1651,14 +1950,25 @@
         </w:numPr>
       </w:pPr>
       <w:r>
-        <w:t>Security via account system</w:t>
+        <w:t>Database for at least 10,000 users</w:t>
+      </w:r>
+      <w:r>
+        <w:t xml:space="preserve"> and 10,000 repair requests provided by </w:t>
+      </w:r>
+      <w:proofErr w:type="spellStart"/>
+      <w:r>
+        <w:t>WebRatio</w:t>
+      </w:r>
+      <w:proofErr w:type="spellEnd"/>
+      <w:r>
+        <w:t xml:space="preserve"> hosting and university license.</w:t>
       </w:r>
     </w:p>
     <w:p>
       <w:pPr>
         <w:pStyle w:val="Heading1"/>
       </w:pPr>
-      <w:bookmarkStart w:id="6" w:name="_Toc464508799"/>
+      <w:bookmarkStart w:id="6" w:name="_Toc464593849"/>
       <w:r>
         <w:t>System Development Infrastructure</w:t>
       </w:r>
@@ -1678,6 +1988,9 @@
         <w:t>WebRatio</w:t>
       </w:r>
       <w:proofErr w:type="spellEnd"/>
+      <w:r>
+        <w:t>: integrated development environment, web hosting, page templates, database, training materials.</w:t>
+      </w:r>
     </w:p>
     <w:p>
       <w:pPr>
@@ -1690,6 +2003,9 @@
       <w:r>
         <w:t>Cameo Enterprise Architecture</w:t>
       </w:r>
+      <w:r>
+        <w:t>: use case and business process modelling.</w:t>
+      </w:r>
     </w:p>
     <w:p>
       <w:pPr>
@@ -1702,6 +2018,9 @@
       <w:r>
         <w:t>GitHub</w:t>
       </w:r>
+      <w:r>
+        <w:t>: source code version control and code sharing.</w:t>
+      </w:r>
     </w:p>
     <w:p>
       <w:pPr>
@@ -1714,6 +2033,12 @@
       <w:r>
         <w:t>SourceTree</w:t>
       </w:r>
+      <w:r>
+        <w:t xml:space="preserve">: </w:t>
+      </w:r>
+      <w:r>
+        <w:t>Git repository management interface.</w:t>
+      </w:r>
     </w:p>
     <w:p>
       <w:pPr>
@@ -1726,6 +2051,9 @@
       <w:r>
         <w:t>Trello</w:t>
       </w:r>
+      <w:r>
+        <w:t>: task management system.</w:t>
+      </w:r>
     </w:p>
     <w:p>
       <w:pPr>
@@ -1738,12 +2066,51 @@
       <w:r>
         <w:t>Circuit</w:t>
       </w:r>
+      <w:r>
+        <w:t>: team collaboration communication system.</w:t>
+      </w:r>
+    </w:p>
+    <w:p>
+      <w:pPr>
+        <w:pStyle w:val="ListParagraph"/>
+        <w:numPr>
+          <w:ilvl w:val="0"/>
+          <w:numId w:val="3"/>
+        </w:numPr>
+      </w:pPr>
+      <w:r>
+        <w:t>MS Word: documentation creation.</w:t>
+      </w:r>
+    </w:p>
+    <w:p>
+      <w:pPr>
+        <w:pStyle w:val="ListParagraph"/>
+        <w:numPr>
+          <w:ilvl w:val="0"/>
+          <w:numId w:val="3"/>
+        </w:numPr>
+      </w:pPr>
+      <w:r>
+        <w:t>MS Excel: test set management.</w:t>
+      </w:r>
+    </w:p>
+    <w:p>
+      <w:pPr>
+        <w:pStyle w:val="ListParagraph"/>
+        <w:numPr>
+          <w:ilvl w:val="0"/>
+          <w:numId w:val="3"/>
+        </w:numPr>
+      </w:pPr>
+      <w:r>
+        <w:t>Chrome, Firefox, Safari: web browsers for web site viewing and usage.</w:t>
+      </w:r>
     </w:p>
     <w:p>
       <w:pPr>
         <w:pStyle w:val="Heading1"/>
       </w:pPr>
-      <w:bookmarkStart w:id="7" w:name="_Toc464508800"/>
+      <w:bookmarkStart w:id="7" w:name="_Toc464593850"/>
       <w:r>
         <w:t>Team</w:t>
       </w:r>
@@ -1817,29 +2184,9 @@
     </w:p>
     <w:p>
       <w:pPr>
-        <w:pStyle w:val="ListParagraph"/>
-        <w:numPr>
-          <w:ilvl w:val="1"/>
-          <w:numId w:val="4"/>
-        </w:numPr>
-      </w:pPr>
-      <w:r>
-        <w:t xml:space="preserve">[testing </w:t>
-      </w:r>
-      <w:proofErr w:type="spellStart"/>
-      <w:r>
-        <w:t>git</w:t>
-      </w:r>
-      <w:proofErr w:type="spellEnd"/>
-      <w:r>
-        <w:t>]</w:t>
-      </w:r>
-    </w:p>
-    <w:p>
-      <w:pPr>
         <w:pStyle w:val="Heading1"/>
       </w:pPr>
-      <w:bookmarkStart w:id="8" w:name="_Toc464508801"/>
+      <w:bookmarkStart w:id="8" w:name="_Toc464593851"/>
       <w:r>
         <w:t>Deliverables</w:t>
       </w:r>
@@ -2165,6 +2512,92 @@
     </w:lvl>
   </w:abstractNum>
   <w:abstractNum w:abstractNumId="3">
+    <w:nsid w:val="5B2552B8"/>
+    <w:multiLevelType w:val="hybridMultilevel"/>
+    <w:tmpl w:val="427E2D24"/>
+    <w:lvl w:ilvl="0" w:tplc="0409000F">
+      <w:start w:val="1"/>
+      <w:numFmt w:val="decimal"/>
+      <w:lvlText w:val="%1."/>
+      <w:lvlJc w:val="left"/>
+      <w:pPr>
+        <w:ind w:left="720" w:hanging="360"/>
+      </w:pPr>
+    </w:lvl>
+    <w:lvl w:ilvl="1" w:tplc="04090019">
+      <w:start w:val="1"/>
+      <w:numFmt w:val="lowerLetter"/>
+      <w:lvlText w:val="%2."/>
+      <w:lvlJc w:val="left"/>
+      <w:pPr>
+        <w:ind w:left="1440" w:hanging="360"/>
+      </w:pPr>
+    </w:lvl>
+    <w:lvl w:ilvl="2" w:tplc="0409001B">
+      <w:start w:val="1"/>
+      <w:numFmt w:val="lowerRoman"/>
+      <w:lvlText w:val="%3."/>
+      <w:lvlJc w:val="right"/>
+      <w:pPr>
+        <w:ind w:left="2160" w:hanging="180"/>
+      </w:pPr>
+    </w:lvl>
+    <w:lvl w:ilvl="3" w:tplc="0409000F" w:tentative="1">
+      <w:start w:val="1"/>
+      <w:numFmt w:val="decimal"/>
+      <w:lvlText w:val="%4."/>
+      <w:lvlJc w:val="left"/>
+      <w:pPr>
+        <w:ind w:left="2880" w:hanging="360"/>
+      </w:pPr>
+    </w:lvl>
+    <w:lvl w:ilvl="4" w:tplc="04090019" w:tentative="1">
+      <w:start w:val="1"/>
+      <w:numFmt w:val="lowerLetter"/>
+      <w:lvlText w:val="%5."/>
+      <w:lvlJc w:val="left"/>
+      <w:pPr>
+        <w:ind w:left="3600" w:hanging="360"/>
+      </w:pPr>
+    </w:lvl>
+    <w:lvl w:ilvl="5" w:tplc="0409001B" w:tentative="1">
+      <w:start w:val="1"/>
+      <w:numFmt w:val="lowerRoman"/>
+      <w:lvlText w:val="%6."/>
+      <w:lvlJc w:val="right"/>
+      <w:pPr>
+        <w:ind w:left="4320" w:hanging="180"/>
+      </w:pPr>
+    </w:lvl>
+    <w:lvl w:ilvl="6" w:tplc="0409000F" w:tentative="1">
+      <w:start w:val="1"/>
+      <w:numFmt w:val="decimal"/>
+      <w:lvlText w:val="%7."/>
+      <w:lvlJc w:val="left"/>
+      <w:pPr>
+        <w:ind w:left="5040" w:hanging="360"/>
+      </w:pPr>
+    </w:lvl>
+    <w:lvl w:ilvl="7" w:tplc="04090019" w:tentative="1">
+      <w:start w:val="1"/>
+      <w:numFmt w:val="lowerLetter"/>
+      <w:lvlText w:val="%8."/>
+      <w:lvlJc w:val="left"/>
+      <w:pPr>
+        <w:ind w:left="5760" w:hanging="360"/>
+      </w:pPr>
+    </w:lvl>
+    <w:lvl w:ilvl="8" w:tplc="0409001B" w:tentative="1">
+      <w:start w:val="1"/>
+      <w:numFmt w:val="lowerRoman"/>
+      <w:lvlText w:val="%9."/>
+      <w:lvlJc w:val="right"/>
+      <w:pPr>
+        <w:ind w:left="6480" w:hanging="180"/>
+      </w:pPr>
+    </w:lvl>
+  </w:abstractNum>
+  <w:abstractNum w:abstractNumId="4">
     <w:nsid w:val="721E3837"/>
     <w:multiLevelType w:val="hybridMultilevel"/>
     <w:tmpl w:val="AB66F612"/>
@@ -2250,7 +2683,7 @@
       </w:pPr>
     </w:lvl>
   </w:abstractNum>
-  <w:abstractNum w:abstractNumId="4">
+  <w:abstractNum w:abstractNumId="5">
     <w:nsid w:val="79271BC4"/>
     <w:multiLevelType w:val="hybridMultilevel"/>
     <w:tmpl w:val="DF566B00"/>
@@ -2364,7 +2797,7 @@
     </w:lvl>
   </w:abstractNum>
   <w:num w:numId="1">
-    <w:abstractNumId w:val="3"/>
+    <w:abstractNumId w:val="4"/>
   </w:num>
   <w:num w:numId="2">
     <w:abstractNumId w:val="2"/>
@@ -2373,10 +2806,13 @@
     <w:abstractNumId w:val="0"/>
   </w:num>
   <w:num w:numId="4">
-    <w:abstractNumId w:val="4"/>
+    <w:abstractNumId w:val="5"/>
   </w:num>
   <w:num w:numId="5">
     <w:abstractNumId w:val="1"/>
+  </w:num>
+  <w:num w:numId="6">
+    <w:abstractNumId w:val="3"/>
   </w:num>
 </w:numbering>
 </file>

</xml_diff>

<commit_message>
Revised competition section and made some grammatical/spelling changes.
</commit_message>
<xml_diff>
--- a/Scrumbags Project Proposal.docx
+++ b/Scrumbags Project Proposal.docx
@@ -14,41 +14,27 @@
     <w:p>
       <w:pPr>
         <w:pStyle w:val="Title"/>
+        <w:spacing w:after="160"/>
         <w:jc w:val="center"/>
         <w:rPr>
           <w:sz w:val="36"/>
         </w:rPr>
       </w:pPr>
-      <w:proofErr w:type="spellStart"/>
       <w:r>
         <w:rPr>
           <w:sz w:val="36"/>
         </w:rPr>
-        <w:t>Scrumbags</w:t>
-      </w:r>
-      <w:proofErr w:type="spellEnd"/>
-      <w:r>
-        <w:rPr>
-          <w:sz w:val="36"/>
-        </w:rPr>
-        <w:t xml:space="preserve"> Project Proposal</w:t>
+        <w:t>Scrumbags Project Proposal</w:t>
       </w:r>
     </w:p>
     <w:p>
       <w:pPr>
         <w:pStyle w:val="Subtitle"/>
+        <w:spacing w:after="0"/>
         <w:jc w:val="center"/>
       </w:pPr>
       <w:r>
-        <w:t xml:space="preserve">Anthony </w:t>
-      </w:r>
-      <w:proofErr w:type="spellStart"/>
-      <w:r>
-        <w:t>Ciminello</w:t>
-      </w:r>
-      <w:proofErr w:type="spellEnd"/>
-      <w:r>
-        <w:t xml:space="preserve"> | Nicholas Petty | Joshua Rodriguez-Santiago</w:t>
+        <w:t>Anthony Ciminello | Nicholas Petty | Joshua Rodriguez-Santiago</w:t>
       </w:r>
     </w:p>
     <w:p>
@@ -83,8 +69,6 @@
       <w:r>
         <w:fldChar w:fldCharType="separate"/>
       </w:r>
-      <w:bookmarkStart w:id="0" w:name="_GoBack"/>
-      <w:bookmarkEnd w:id="0"/>
       <w:r>
         <w:rPr>
           <w:noProof/>
@@ -574,81 +558,126 @@
       <w:r>
         <w:fldChar w:fldCharType="end"/>
       </w:r>
-      <w:bookmarkStart w:id="1" w:name="_Toc464593844"/>
+      <w:bookmarkStart w:id="0" w:name="_Toc464593844"/>
       <w:r>
         <w:t>Executive Summary</w:t>
       </w:r>
+      <w:bookmarkEnd w:id="0"/>
+    </w:p>
+    <w:p/>
+    <w:p>
+      <w:r>
+        <w:t xml:space="preserve">We will be creating a web application called Service, which will allow people to notify property owners of places and things that need to be serviced.  The application’s goal </w:t>
+      </w:r>
+      <w:r>
+        <w:t>is to streamline and crowd</w:t>
+      </w:r>
+      <w:r>
+        <w:t xml:space="preserve">source </w:t>
+      </w:r>
+      <w:r>
+        <w:t xml:space="preserve">property </w:t>
+      </w:r>
+      <w:r>
+        <w:t xml:space="preserve">maintenance.  We feel that a great deal of the spaces we inhabit and pass through in our daily lives are in need of care.  With Service, </w:t>
+      </w:r>
+      <w:r>
+        <w:t>ordinary people</w:t>
+      </w:r>
+      <w:r>
+        <w:t xml:space="preserve"> </w:t>
+      </w:r>
+      <w:r>
+        <w:t>will be able to reach out to property managers</w:t>
+      </w:r>
+      <w:r>
+        <w:t xml:space="preserve"> and let them know where work is needed.</w:t>
+      </w:r>
+      <w:r>
+        <w:t xml:space="preserve">  Our users will be the general public, and anyone who claims ownership of </w:t>
+      </w:r>
+      <w:r>
+        <w:t xml:space="preserve">or responsibility for </w:t>
+      </w:r>
+      <w:r>
+        <w:t>a property.</w:t>
+      </w:r>
+    </w:p>
+    <w:p/>
+    <w:p>
+      <w:r>
+        <w:t>The application will stand out in its simplicity.  Anyone can join as a regular user and submit “service requests,” which are the primary component of the system.  A service request is a short note that includes a picture and the location of something that needs to be fixed.  The “property manager” is special user that take responsibility for a building or location.  Property managers are required to submit verification documents before they can claim a property, but once verified, they can respond to service requests.  Again keeping options simple, the response can either be agreeing to fix the problem, or not.  All users will be able to view all service requests and resolutions.</w:t>
+      </w:r>
+    </w:p>
+    <w:p>
+      <w:pPr>
+        <w:pStyle w:val="Heading1"/>
+      </w:pPr>
+      <w:bookmarkStart w:id="1" w:name="_Toc464593845"/>
+      <w:r>
+        <w:t>Competitive Analysis</w:t>
+      </w:r>
       <w:bookmarkEnd w:id="1"/>
     </w:p>
     <w:p/>
     <w:p>
       <w:r>
-        <w:t>We will be creating a web application called Service, which will allow people to notify property owners of places and things that need to be serviced.  The application’s goal will be to streamline and crowd-source build</w:t>
-      </w:r>
-      <w:r>
-        <w:t>ing</w:t>
-      </w:r>
-      <w:r>
-        <w:t xml:space="preserve"> maintenance.  We feel that a great deal of the spaces we inhabit and pass through in our daily lives are in need of care.  With Service, </w:t>
-      </w:r>
-      <w:r>
-        <w:t>ordinary people</w:t>
+        <w:t xml:space="preserve">While there are other </w:t>
+      </w:r>
+      <w:r>
+        <w:t xml:space="preserve">tools available that enable communication between the public and </w:t>
+      </w:r>
+      <w:r>
+        <w:t xml:space="preserve">property </w:t>
+      </w:r>
+      <w:r>
+        <w:t xml:space="preserve">managers, </w:t>
+      </w:r>
+      <w:r>
+        <w:t xml:space="preserve">Service is </w:t>
+      </w:r>
+      <w:r>
+        <w:t xml:space="preserve">unique in its </w:t>
+      </w:r>
+      <w:r>
+        <w:t xml:space="preserve">simplicity and openness. </w:t>
+      </w:r>
+      <w:r>
+        <w:t xml:space="preserve">Some entities, like the City of Hialeah and Florida Atlantic University, have </w:t>
+      </w:r>
+      <w:r>
+        <w:t xml:space="preserve">online </w:t>
+      </w:r>
+      <w:r>
+        <w:t xml:space="preserve">submission forms to report an issue, but these forms are tucked away at hard-to-find URLs, are not very user friendly and can only be used for the </w:t>
+      </w:r>
+      <w:r>
+        <w:t>individual entities</w:t>
+      </w:r>
+      <w:r>
+        <w:t xml:space="preserve">. Services like FixMyStreet and SeeClickFix are more similar to </w:t>
+      </w:r>
+      <w:r>
+        <w:lastRenderedPageBreak/>
+        <w:t xml:space="preserve">Service, but they are targeted mainly towards government use and we see a lot of room for improvement in their usability and functionality. </w:t>
       </w:r>
       <w:r>
         <w:t xml:space="preserve"> </w:t>
       </w:r>
       <w:r>
-        <w:t>will be able to reach out to property managers</w:t>
-      </w:r>
-      <w:r>
-        <w:t>, and let them know where work is needed.</w:t>
-      </w:r>
-      <w:r>
-        <w:t xml:space="preserve">  Our users will be the general public, and anyone who claims ownership of </w:t>
-      </w:r>
-      <w:r>
-        <w:t xml:space="preserve">or responsibility for </w:t>
-      </w:r>
-      <w:r>
-        <w:t>a property.</w:t>
-      </w:r>
-    </w:p>
-    <w:p/>
-    <w:p>
-      <w:r>
-        <w:t>The application will stand out in its simplicity.  Anyone can join as a regular user and submit “service requests,” which are the primary component of the system.  A service request is a short note that includes a picture and the location of something that needs to be fixed.  The “property manager” is special user that take responsibility for a building or location.  Property managers are required to submit verification documents before they can claim a property, but once verified, they can respond to service requests.  Again keeping options simple, the response can either be agreeing to fix the problem, or not.  All users will be able to view all service requests and resolutions.</w:t>
-      </w:r>
-    </w:p>
-    <w:p/>
-    <w:p>
-      <w:r>
-        <w:t>Service connects us through a better environment.</w:t>
-      </w:r>
-    </w:p>
-    <w:p>
-      <w:pPr>
-        <w:pStyle w:val="Heading1"/>
-      </w:pPr>
-      <w:bookmarkStart w:id="2" w:name="_Toc464593845"/>
-      <w:r>
-        <w:t>Competitive Analysis</w:t>
-      </w:r>
-      <w:bookmarkEnd w:id="2"/>
-    </w:p>
-    <w:p/>
-    <w:p>
-      <w:r>
-        <w:t xml:space="preserve">Service is not alone in what it provides, and there are similar products available.  However, we can bring a better experience to our users by combining and streamlining the processes </w:t>
-      </w:r>
-      <w:r>
-        <w:t xml:space="preserve">on </w:t>
-      </w:r>
-      <w:r>
-        <w:lastRenderedPageBreak/>
-        <w:t>these other sites and bringing them into a single application.</w:t>
-      </w:r>
-      <w:r>
-        <w:t xml:space="preserve">  The following table</w:t>
+        <w:t>Service will offer a simple, sleek user interface, and will be open for use to the public and property managers of any type of institution, whether government</w:t>
+      </w:r>
+      <w:r>
+        <w:t>al</w:t>
+      </w:r>
+      <w:r>
+        <w:t xml:space="preserve"> or private. </w:t>
+      </w:r>
+      <w:r>
+        <w:t xml:space="preserve"> </w:t>
+      </w:r>
+      <w:r>
+        <w:t>The following table</w:t>
       </w:r>
       <w:r>
         <w:t xml:space="preserve"> show</w:t>
@@ -657,10 +686,25 @@
         <w:t>s</w:t>
       </w:r>
       <w:r>
-        <w:t xml:space="preserve"> how we compare to </w:t>
-      </w:r>
-      <w:r>
-        <w:t>similar products and their websites.</w:t>
+        <w:t xml:space="preserve"> how </w:t>
+      </w:r>
+      <w:r>
+        <w:t xml:space="preserve">Service </w:t>
+      </w:r>
+      <w:r>
+        <w:t>compare</w:t>
+      </w:r>
+      <w:r>
+        <w:t>s</w:t>
+      </w:r>
+      <w:r>
+        <w:t xml:space="preserve"> to </w:t>
+      </w:r>
+      <w:r>
+        <w:t xml:space="preserve">similar </w:t>
+      </w:r>
+      <w:r>
+        <w:t>tools:</w:t>
       </w:r>
     </w:p>
     <w:p/>
@@ -774,8 +818,163 @@
             <w:vAlign w:val="center"/>
           </w:tcPr>
           <w:p>
+            <w:pPr>
+              <w:rPr>
+                <w:b/>
+              </w:rPr>
+            </w:pPr>
             <w:r>
+              <w:rPr>
+                <w:b/>
+              </w:rPr>
               <w:t>Service</w:t>
+            </w:r>
+          </w:p>
+        </w:tc>
+        <w:tc>
+          <w:tcPr>
+            <w:tcW w:w="2957" w:type="dxa"/>
+            <w:vAlign w:val="center"/>
+          </w:tcPr>
+          <w:p>
+            <w:pPr>
+              <w:jc w:val="center"/>
+              <w:cnfStyle w:val="000000100000" w:firstRow="0" w:lastRow="0" w:firstColumn="0" w:lastColumn="0" w:oddVBand="0" w:evenVBand="0" w:oddHBand="1" w:evenHBand="0" w:firstRowFirstColumn="0" w:firstRowLastColumn="0" w:lastRowFirstColumn="0" w:lastRowLastColumn="0"/>
+              <w:rPr>
+                <w:b/>
+              </w:rPr>
+            </w:pPr>
+            <w:r>
+              <w:rPr>
+                <w:b/>
+              </w:rPr>
+              <w:t>Yes</w:t>
+            </w:r>
+          </w:p>
+        </w:tc>
+        <w:tc>
+          <w:tcPr>
+            <w:tcW w:w="2458" w:type="dxa"/>
+            <w:vAlign w:val="center"/>
+          </w:tcPr>
+          <w:p>
+            <w:pPr>
+              <w:jc w:val="center"/>
+              <w:cnfStyle w:val="000000100000" w:firstRow="0" w:lastRow="0" w:firstColumn="0" w:lastColumn="0" w:oddVBand="0" w:evenVBand="0" w:oddHBand="1" w:evenHBand="0" w:firstRowFirstColumn="0" w:firstRowLastColumn="0" w:lastRowFirstColumn="0" w:lastRowLastColumn="0"/>
+              <w:rPr>
+                <w:b/>
+              </w:rPr>
+            </w:pPr>
+            <w:r>
+              <w:rPr>
+                <w:b/>
+              </w:rPr>
+              <w:t>User, property manager</w:t>
+            </w:r>
+          </w:p>
+        </w:tc>
+        <w:tc>
+          <w:tcPr>
+            <w:tcW w:w="2078" w:type="dxa"/>
+            <w:vAlign w:val="center"/>
+          </w:tcPr>
+          <w:p>
+            <w:pPr>
+              <w:jc w:val="center"/>
+              <w:cnfStyle w:val="000000100000" w:firstRow="0" w:lastRow="0" w:firstColumn="0" w:lastColumn="0" w:oddVBand="0" w:evenVBand="0" w:oddHBand="1" w:evenHBand="0" w:firstRowFirstColumn="0" w:firstRowLastColumn="0" w:lastRowFirstColumn="0" w:lastRowLastColumn="0"/>
+              <w:rPr>
+                <w:b/>
+              </w:rPr>
+            </w:pPr>
+            <w:r>
+              <w:rPr>
+                <w:b/>
+              </w:rPr>
+              <w:t>Yes</w:t>
+            </w:r>
+          </w:p>
+        </w:tc>
+        <w:tc>
+          <w:tcPr>
+            <w:tcW w:w="2840" w:type="dxa"/>
+            <w:vAlign w:val="center"/>
+          </w:tcPr>
+          <w:p>
+            <w:pPr>
+              <w:jc w:val="center"/>
+              <w:cnfStyle w:val="000000100000" w:firstRow="0" w:lastRow="0" w:firstColumn="0" w:lastColumn="0" w:oddVBand="0" w:evenVBand="0" w:oddHBand="1" w:evenHBand="0" w:firstRowFirstColumn="0" w:firstRowLastColumn="0" w:lastRowFirstColumn="0" w:lastRowLastColumn="0"/>
+              <w:rPr>
+                <w:b/>
+              </w:rPr>
+            </w:pPr>
+            <w:r>
+              <w:rPr>
+                <w:b/>
+              </w:rPr>
+              <w:t>No</w:t>
+            </w:r>
+          </w:p>
+        </w:tc>
+      </w:tr>
+      <w:tr>
+        <w:trPr>
+          <w:trHeight w:val="611"/>
+          <w:jc w:val="center"/>
+        </w:trPr>
+        <w:tc>
+          <w:tcPr>
+            <w:cnfStyle w:val="001000000000" w:firstRow="0" w:lastRow="0" w:firstColumn="1" w:lastColumn="0" w:oddVBand="0" w:evenVBand="0" w:oddHBand="0" w:evenHBand="0" w:firstRowFirstColumn="0" w:firstRowLastColumn="0" w:lastRowFirstColumn="0" w:lastRowLastColumn="0"/>
+            <w:tcW w:w="1454" w:type="dxa"/>
+            <w:vMerge/>
+            <w:tcBorders>
+              <w:top w:val="single" w:sz="4" w:space="0" w:color="auto"/>
+            </w:tcBorders>
+            <w:vAlign w:val="center"/>
+          </w:tcPr>
+          <w:p/>
+        </w:tc>
+        <w:tc>
+          <w:tcPr>
+            <w:tcW w:w="10333" w:type="dxa"/>
+            <w:gridSpan w:val="4"/>
+            <w:vAlign w:val="center"/>
+          </w:tcPr>
+          <w:p>
+            <w:pPr>
+              <w:jc w:val="center"/>
+              <w:cnfStyle w:val="000000000000" w:firstRow="0" w:lastRow="0" w:firstColumn="0" w:lastColumn="0" w:oddVBand="0" w:evenVBand="0" w:oddHBand="0" w:evenHBand="0" w:firstRowFirstColumn="0" w:firstRowLastColumn="0" w:lastRowFirstColumn="0" w:lastRowLastColumn="0"/>
+              <w:rPr>
+                <w:b/>
+              </w:rPr>
+            </w:pPr>
+            <w:r>
+              <w:rPr>
+                <w:b/>
+              </w:rPr>
+              <w:t>Website under construction</w:t>
+            </w:r>
+          </w:p>
+        </w:tc>
+      </w:tr>
+      <w:tr>
+        <w:trPr>
+          <w:cnfStyle w:val="000000100000" w:firstRow="0" w:lastRow="0" w:firstColumn="0" w:lastColumn="0" w:oddVBand="0" w:evenVBand="0" w:oddHBand="1" w:evenHBand="0" w:firstRowFirstColumn="0" w:firstRowLastColumn="0" w:lastRowFirstColumn="0" w:lastRowLastColumn="0"/>
+          <w:trHeight w:val="611"/>
+          <w:jc w:val="center"/>
+        </w:trPr>
+        <w:tc>
+          <w:tcPr>
+            <w:cnfStyle w:val="001000000000" w:firstRow="0" w:lastRow="0" w:firstColumn="1" w:lastColumn="0" w:oddVBand="0" w:evenVBand="0" w:oddHBand="0" w:evenHBand="0" w:firstRowFirstColumn="0" w:firstRowLastColumn="0" w:lastRowFirstColumn="0" w:lastRowLastColumn="0"/>
+            <w:tcW w:w="1454" w:type="dxa"/>
+            <w:vMerge w:val="restart"/>
+            <w:tcBorders>
+              <w:top w:val="single" w:sz="4" w:space="0" w:color="auto"/>
+            </w:tcBorders>
+            <w:vAlign w:val="center"/>
+          </w:tcPr>
+          <w:p>
+            <w:r>
+              <w:t>City of Hialeah</w:t>
             </w:r>
           </w:p>
         </w:tc>
@@ -805,13 +1004,28 @@
               <w:cnfStyle w:val="000000100000" w:firstRow="0" w:lastRow="0" w:firstColumn="0" w:lastColumn="0" w:oddVBand="0" w:evenVBand="0" w:oddHBand="1" w:evenHBand="0" w:firstRowFirstColumn="0" w:firstRowLastColumn="0" w:lastRowFirstColumn="0" w:lastRowLastColumn="0"/>
             </w:pPr>
             <w:r>
-              <w:t>User, property manager</w:t>
+              <w:t>No</w:t>
             </w:r>
           </w:p>
         </w:tc>
         <w:tc>
           <w:tcPr>
             <w:tcW w:w="2078" w:type="dxa"/>
+            <w:vAlign w:val="center"/>
+          </w:tcPr>
+          <w:p>
+            <w:pPr>
+              <w:jc w:val="center"/>
+              <w:cnfStyle w:val="000000100000" w:firstRow="0" w:lastRow="0" w:firstColumn="0" w:lastColumn="0" w:oddVBand="0" w:evenVBand="0" w:oddHBand="1" w:evenHBand="0" w:firstRowFirstColumn="0" w:firstRowLastColumn="0" w:lastRowFirstColumn="0" w:lastRowLastColumn="0"/>
+            </w:pPr>
+            <w:r>
+              <w:t>No</w:t>
+            </w:r>
+          </w:p>
+        </w:tc>
+        <w:tc>
+          <w:tcPr>
+            <w:tcW w:w="2840" w:type="dxa"/>
             <w:vAlign w:val="center"/>
           </w:tcPr>
           <w:p>
@@ -824,6 +1038,247 @@
             </w:r>
           </w:p>
         </w:tc>
+      </w:tr>
+      <w:tr>
+        <w:trPr>
+          <w:trHeight w:val="611"/>
+          <w:jc w:val="center"/>
+        </w:trPr>
+        <w:tc>
+          <w:tcPr>
+            <w:cnfStyle w:val="001000000000" w:firstRow="0" w:lastRow="0" w:firstColumn="1" w:lastColumn="0" w:oddVBand="0" w:evenVBand="0" w:oddHBand="0" w:evenHBand="0" w:firstRowFirstColumn="0" w:firstRowLastColumn="0" w:lastRowFirstColumn="0" w:lastRowLastColumn="0"/>
+            <w:tcW w:w="1454" w:type="dxa"/>
+            <w:vMerge/>
+            <w:tcBorders>
+              <w:top w:val="single" w:sz="4" w:space="0" w:color="auto"/>
+            </w:tcBorders>
+            <w:vAlign w:val="center"/>
+          </w:tcPr>
+          <w:p/>
+        </w:tc>
+        <w:tc>
+          <w:tcPr>
+            <w:tcW w:w="10333" w:type="dxa"/>
+            <w:gridSpan w:val="4"/>
+            <w:vAlign w:val="center"/>
+          </w:tcPr>
+          <w:p>
+            <w:pPr>
+              <w:jc w:val="center"/>
+              <w:cnfStyle w:val="000000000000" w:firstRow="0" w:lastRow="0" w:firstColumn="0" w:lastColumn="0" w:oddVBand="0" w:evenVBand="0" w:oddHBand="0" w:evenHBand="0" w:firstRowFirstColumn="0" w:firstRowLastColumn="0" w:lastRowFirstColumn="0" w:lastRowLastColumn="0"/>
+            </w:pPr>
+            <w:hyperlink r:id="rId5" w:history="1">
+              <w:r>
+                <w:rPr>
+                  <w:rStyle w:val="Hyperlink"/>
+                </w:rPr>
+                <w:t>http://www.hialeahfl.gov/index.php?option=com_c</w:t>
+              </w:r>
+              <w:r>
+                <w:rPr>
+                  <w:rStyle w:val="Hyperlink"/>
+                </w:rPr>
+                <w:t>o</w:t>
+              </w:r>
+              <w:r>
+                <w:rPr>
+                  <w:rStyle w:val="Hyperlink"/>
+                </w:rPr>
+                <w:t>ntent&amp;view=article&amp;id=107&amp;Itemid=113&amp;lang=en</w:t>
+              </w:r>
+            </w:hyperlink>
+          </w:p>
+        </w:tc>
+      </w:tr>
+      <w:tr>
+        <w:trPr>
+          <w:cnfStyle w:val="000000100000" w:firstRow="0" w:lastRow="0" w:firstColumn="0" w:lastColumn="0" w:oddVBand="0" w:evenVBand="0" w:oddHBand="1" w:evenHBand="0" w:firstRowFirstColumn="0" w:firstRowLastColumn="0" w:lastRowFirstColumn="0" w:lastRowLastColumn="0"/>
+          <w:trHeight w:val="611"/>
+          <w:jc w:val="center"/>
+        </w:trPr>
+        <w:tc>
+          <w:tcPr>
+            <w:cnfStyle w:val="001000000000" w:firstRow="0" w:lastRow="0" w:firstColumn="1" w:lastColumn="0" w:oddVBand="0" w:evenVBand="0" w:oddHBand="0" w:evenHBand="0" w:firstRowFirstColumn="0" w:firstRowLastColumn="0" w:lastRowFirstColumn="0" w:lastRowLastColumn="0"/>
+            <w:tcW w:w="1454" w:type="dxa"/>
+            <w:vMerge w:val="restart"/>
+            <w:tcBorders>
+              <w:top w:val="single" w:sz="4" w:space="0" w:color="auto"/>
+            </w:tcBorders>
+            <w:vAlign w:val="center"/>
+          </w:tcPr>
+          <w:p>
+            <w:r>
+              <w:t>FixMyStreet</w:t>
+            </w:r>
+          </w:p>
+        </w:tc>
+        <w:tc>
+          <w:tcPr>
+            <w:tcW w:w="2957" w:type="dxa"/>
+            <w:vAlign w:val="center"/>
+          </w:tcPr>
+          <w:p>
+            <w:pPr>
+              <w:jc w:val="center"/>
+              <w:cnfStyle w:val="000000100000" w:firstRow="0" w:lastRow="0" w:firstColumn="0" w:lastColumn="0" w:oddVBand="0" w:evenVBand="0" w:oddHBand="1" w:evenHBand="0" w:firstRowFirstColumn="0" w:firstRowLastColumn="0" w:lastRowFirstColumn="0" w:lastRowLastColumn="0"/>
+            </w:pPr>
+            <w:r>
+              <w:t>Yes</w:t>
+            </w:r>
+          </w:p>
+        </w:tc>
+        <w:tc>
+          <w:tcPr>
+            <w:tcW w:w="2458" w:type="dxa"/>
+            <w:vAlign w:val="center"/>
+          </w:tcPr>
+          <w:p>
+            <w:pPr>
+              <w:jc w:val="center"/>
+              <w:cnfStyle w:val="000000100000" w:firstRow="0" w:lastRow="0" w:firstColumn="0" w:lastColumn="0" w:oddVBand="0" w:evenVBand="0" w:oddHBand="1" w:evenHBand="0" w:firstRowFirstColumn="0" w:firstRowLastColumn="0" w:lastRowFirstColumn="0" w:lastRowLastColumn="0"/>
+            </w:pPr>
+            <w:r>
+              <w:t>Yes</w:t>
+            </w:r>
+          </w:p>
+        </w:tc>
+        <w:tc>
+          <w:tcPr>
+            <w:tcW w:w="2078" w:type="dxa"/>
+            <w:vAlign w:val="center"/>
+          </w:tcPr>
+          <w:p>
+            <w:pPr>
+              <w:jc w:val="center"/>
+              <w:cnfStyle w:val="000000100000" w:firstRow="0" w:lastRow="0" w:firstColumn="0" w:lastColumn="0" w:oddVBand="0" w:evenVBand="0" w:oddHBand="1" w:evenHBand="0" w:firstRowFirstColumn="0" w:firstRowLastColumn="0" w:lastRowFirstColumn="0" w:lastRowLastColumn="0"/>
+            </w:pPr>
+            <w:r>
+              <w:t>Yes</w:t>
+            </w:r>
+          </w:p>
+        </w:tc>
+        <w:tc>
+          <w:tcPr>
+            <w:tcW w:w="2840" w:type="dxa"/>
+            <w:vAlign w:val="center"/>
+          </w:tcPr>
+          <w:p>
+            <w:pPr>
+              <w:jc w:val="center"/>
+              <w:cnfStyle w:val="000000100000" w:firstRow="0" w:lastRow="0" w:firstColumn="0" w:lastColumn="0" w:oddVBand="0" w:evenVBand="0" w:oddHBand="1" w:evenHBand="0" w:firstRowFirstColumn="0" w:firstRowLastColumn="0" w:lastRowFirstColumn="0" w:lastRowLastColumn="0"/>
+            </w:pPr>
+            <w:r>
+              <w:t>Yes</w:t>
+            </w:r>
+          </w:p>
+        </w:tc>
+      </w:tr>
+      <w:tr>
+        <w:trPr>
+          <w:trHeight w:val="611"/>
+          <w:jc w:val="center"/>
+        </w:trPr>
+        <w:tc>
+          <w:tcPr>
+            <w:cnfStyle w:val="001000000000" w:firstRow="0" w:lastRow="0" w:firstColumn="1" w:lastColumn="0" w:oddVBand="0" w:evenVBand="0" w:oddHBand="0" w:evenHBand="0" w:firstRowFirstColumn="0" w:firstRowLastColumn="0" w:lastRowFirstColumn="0" w:lastRowLastColumn="0"/>
+            <w:tcW w:w="1454" w:type="dxa"/>
+            <w:vMerge/>
+            <w:tcBorders>
+              <w:top w:val="single" w:sz="4" w:space="0" w:color="auto"/>
+            </w:tcBorders>
+            <w:vAlign w:val="center"/>
+          </w:tcPr>
+          <w:p/>
+        </w:tc>
+        <w:tc>
+          <w:tcPr>
+            <w:tcW w:w="10333" w:type="dxa"/>
+            <w:gridSpan w:val="4"/>
+            <w:vAlign w:val="center"/>
+          </w:tcPr>
+          <w:p>
+            <w:pPr>
+              <w:jc w:val="center"/>
+              <w:cnfStyle w:val="000000000000" w:firstRow="0" w:lastRow="0" w:firstColumn="0" w:lastColumn="0" w:oddVBand="0" w:evenVBand="0" w:oddHBand="0" w:evenHBand="0" w:firstRowFirstColumn="0" w:firstRowLastColumn="0" w:lastRowFirstColumn="0" w:lastRowLastColumn="0"/>
+            </w:pPr>
+            <w:hyperlink r:id="rId6" w:history="1">
+              <w:r>
+                <w:rPr>
+                  <w:rStyle w:val="Hyperlink"/>
+                </w:rPr>
+                <w:t>https://www.fixmystreet.com</w:t>
+              </w:r>
+            </w:hyperlink>
+          </w:p>
+        </w:tc>
+      </w:tr>
+      <w:tr>
+        <w:trPr>
+          <w:cnfStyle w:val="000000100000" w:firstRow="0" w:lastRow="0" w:firstColumn="0" w:lastColumn="0" w:oddVBand="0" w:evenVBand="0" w:oddHBand="1" w:evenHBand="0" w:firstRowFirstColumn="0" w:firstRowLastColumn="0" w:lastRowFirstColumn="0" w:lastRowLastColumn="0"/>
+          <w:trHeight w:val="610"/>
+          <w:jc w:val="center"/>
+        </w:trPr>
+        <w:tc>
+          <w:tcPr>
+            <w:cnfStyle w:val="001000000000" w:firstRow="0" w:lastRow="0" w:firstColumn="1" w:lastColumn="0" w:oddVBand="0" w:evenVBand="0" w:oddHBand="0" w:evenHBand="0" w:firstRowFirstColumn="0" w:firstRowLastColumn="0" w:lastRowFirstColumn="0" w:lastRowLastColumn="0"/>
+            <w:tcW w:w="1454" w:type="dxa"/>
+            <w:vMerge w:val="restart"/>
+            <w:tcBorders>
+              <w:top w:val="single" w:sz="4" w:space="0" w:color="auto"/>
+            </w:tcBorders>
+            <w:vAlign w:val="center"/>
+          </w:tcPr>
+          <w:p>
+            <w:r>
+              <w:t>SeeClickFix</w:t>
+            </w:r>
+          </w:p>
+        </w:tc>
+        <w:tc>
+          <w:tcPr>
+            <w:tcW w:w="2957" w:type="dxa"/>
+            <w:vAlign w:val="center"/>
+          </w:tcPr>
+          <w:p>
+            <w:pPr>
+              <w:jc w:val="center"/>
+              <w:cnfStyle w:val="000000100000" w:firstRow="0" w:lastRow="0" w:firstColumn="0" w:lastColumn="0" w:oddVBand="0" w:evenVBand="0" w:oddHBand="1" w:evenHBand="0" w:firstRowFirstColumn="0" w:firstRowLastColumn="0" w:lastRowFirstColumn="0" w:lastRowLastColumn="0"/>
+            </w:pPr>
+            <w:r>
+              <w:t>Yes</w:t>
+            </w:r>
+          </w:p>
+        </w:tc>
+        <w:tc>
+          <w:tcPr>
+            <w:tcW w:w="2458" w:type="dxa"/>
+            <w:vAlign w:val="center"/>
+          </w:tcPr>
+          <w:p>
+            <w:pPr>
+              <w:jc w:val="center"/>
+              <w:cnfStyle w:val="000000100000" w:firstRow="0" w:lastRow="0" w:firstColumn="0" w:lastColumn="0" w:oddVBand="0" w:evenVBand="0" w:oddHBand="1" w:evenHBand="0" w:firstRowFirstColumn="0" w:firstRowLastColumn="0" w:lastRowFirstColumn="0" w:lastRowLastColumn="0"/>
+            </w:pPr>
+            <w:r>
+              <w:t>User, property manager</w:t>
+            </w:r>
+          </w:p>
+        </w:tc>
+        <w:tc>
+          <w:tcPr>
+            <w:tcW w:w="2078" w:type="dxa"/>
+            <w:vAlign w:val="center"/>
+          </w:tcPr>
+          <w:p>
+            <w:pPr>
+              <w:jc w:val="center"/>
+              <w:cnfStyle w:val="000000100000" w:firstRow="0" w:lastRow="0" w:firstColumn="0" w:lastColumn="0" w:oddVBand="0" w:evenVBand="0" w:oddHBand="1" w:evenHBand="0" w:firstRowFirstColumn="0" w:firstRowLastColumn="0" w:lastRowFirstColumn="0" w:lastRowLastColumn="0"/>
+            </w:pPr>
+            <w:r>
+              <w:t>Yes</w:t>
+            </w:r>
+          </w:p>
+        </w:tc>
         <w:tc>
           <w:tcPr>
             <w:tcW w:w="2840" w:type="dxa"/>
@@ -868,9 +1323,14 @@
               <w:jc w:val="center"/>
               <w:cnfStyle w:val="000000000000" w:firstRow="0" w:lastRow="0" w:firstColumn="0" w:lastColumn="0" w:oddVBand="0" w:evenVBand="0" w:oddHBand="0" w:evenHBand="0" w:firstRowFirstColumn="0" w:firstRowLastColumn="0" w:lastRowFirstColumn="0" w:lastRowLastColumn="0"/>
             </w:pPr>
-            <w:r>
-              <w:t>Website under construction</w:t>
-            </w:r>
+            <w:hyperlink r:id="rId7" w:history="1">
+              <w:r>
+                <w:rPr>
+                  <w:rStyle w:val="Hyperlink"/>
+                </w:rPr>
+                <w:t>http://en.seeclickfix.com</w:t>
+              </w:r>
+            </w:hyperlink>
           </w:p>
         </w:tc>
       </w:tr>
@@ -892,7 +1352,7 @@
           </w:tcPr>
           <w:p>
             <w:r>
-              <w:t>City of Hialeah</w:t>
+              <w:t>FAU safety hazard reporting form</w:t>
             </w:r>
           </w:p>
         </w:tc>
@@ -952,7 +1412,7 @@
               <w:cnfStyle w:val="000000100000" w:firstRow="0" w:lastRow="0" w:firstColumn="0" w:lastColumn="0" w:oddVBand="0" w:evenVBand="0" w:oddHBand="1" w:evenHBand="0" w:firstRowFirstColumn="0" w:firstRowLastColumn="0" w:lastRowFirstColumn="0" w:lastRowLastColumn="0"/>
             </w:pPr>
             <w:r>
-              <w:t>Yes</w:t>
+              <w:t>No</w:t>
             </w:r>
           </w:p>
         </w:tc>
@@ -985,9 +1445,14 @@
               <w:jc w:val="center"/>
               <w:cnfStyle w:val="000000000000" w:firstRow="0" w:lastRow="0" w:firstColumn="0" w:lastColumn="0" w:oddVBand="0" w:evenVBand="0" w:oddHBand="0" w:evenHBand="0" w:firstRowFirstColumn="0" w:firstRowLastColumn="0" w:lastRowFirstColumn="0" w:lastRowLastColumn="0"/>
             </w:pPr>
-            <w:r>
-              <w:t>http://www.hialeahfl.gov/index.php?option=com_content&amp;view=article&amp;id=107&amp;Itemid=113&amp;lang=en</w:t>
-            </w:r>
+            <w:hyperlink r:id="rId8" w:history="1">
+              <w:r>
+                <w:rPr>
+                  <w:rStyle w:val="Hyperlink"/>
+                </w:rPr>
+                <w:t>http://www.fau.edu/facilities/ehs/safety/Hazard-Report-Form.php</w:t>
+              </w:r>
+            </w:hyperlink>
           </w:p>
         </w:tc>
       </w:tr>
@@ -1008,11 +1473,9 @@
             <w:vAlign w:val="center"/>
           </w:tcPr>
           <w:p>
-            <w:proofErr w:type="spellStart"/>
             <w:r>
-              <w:t>FixMyStreet</w:t>
+              <w:t>Penn State facilities reporting</w:t>
             </w:r>
-            <w:proofErr w:type="spellEnd"/>
           </w:p>
         </w:tc>
         <w:tc>
@@ -1026,162 +1489,13 @@
               <w:cnfStyle w:val="000000100000" w:firstRow="0" w:lastRow="0" w:firstColumn="0" w:lastColumn="0" w:oddVBand="0" w:evenVBand="0" w:oddHBand="1" w:evenHBand="0" w:firstRowFirstColumn="0" w:firstRowLastColumn="0" w:lastRowFirstColumn="0" w:lastRowLastColumn="0"/>
             </w:pPr>
             <w:r>
-              <w:t>Yes</w:t>
+              <w:t>No, email</w:t>
             </w:r>
           </w:p>
         </w:tc>
         <w:tc>
           <w:tcPr>
             <w:tcW w:w="2458" w:type="dxa"/>
-            <w:vAlign w:val="center"/>
-          </w:tcPr>
-          <w:p>
-            <w:pPr>
-              <w:jc w:val="center"/>
-              <w:cnfStyle w:val="000000100000" w:firstRow="0" w:lastRow="0" w:firstColumn="0" w:lastColumn="0" w:oddVBand="0" w:evenVBand="0" w:oddHBand="1" w:evenHBand="0" w:firstRowFirstColumn="0" w:firstRowLastColumn="0" w:lastRowFirstColumn="0" w:lastRowLastColumn="0"/>
-            </w:pPr>
-            <w:r>
-              <w:t>Yes</w:t>
-            </w:r>
-          </w:p>
-        </w:tc>
-        <w:tc>
-          <w:tcPr>
-            <w:tcW w:w="2078" w:type="dxa"/>
-            <w:vAlign w:val="center"/>
-          </w:tcPr>
-          <w:p>
-            <w:pPr>
-              <w:jc w:val="center"/>
-              <w:cnfStyle w:val="000000100000" w:firstRow="0" w:lastRow="0" w:firstColumn="0" w:lastColumn="0" w:oddVBand="0" w:evenVBand="0" w:oddHBand="1" w:evenHBand="0" w:firstRowFirstColumn="0" w:firstRowLastColumn="0" w:lastRowFirstColumn="0" w:lastRowLastColumn="0"/>
-            </w:pPr>
-            <w:r>
-              <w:t>Yes</w:t>
-            </w:r>
-          </w:p>
-        </w:tc>
-        <w:tc>
-          <w:tcPr>
-            <w:tcW w:w="2840" w:type="dxa"/>
-            <w:vAlign w:val="center"/>
-          </w:tcPr>
-          <w:p>
-            <w:pPr>
-              <w:jc w:val="center"/>
-              <w:cnfStyle w:val="000000100000" w:firstRow="0" w:lastRow="0" w:firstColumn="0" w:lastColumn="0" w:oddVBand="0" w:evenVBand="0" w:oddHBand="1" w:evenHBand="0" w:firstRowFirstColumn="0" w:firstRowLastColumn="0" w:lastRowFirstColumn="0" w:lastRowLastColumn="0"/>
-            </w:pPr>
-            <w:r>
-              <w:t>Yes</w:t>
-            </w:r>
-          </w:p>
-        </w:tc>
-      </w:tr>
-      <w:tr>
-        <w:trPr>
-          <w:trHeight w:val="611"/>
-          <w:jc w:val="center"/>
-        </w:trPr>
-        <w:tc>
-          <w:tcPr>
-            <w:cnfStyle w:val="001000000000" w:firstRow="0" w:lastRow="0" w:firstColumn="1" w:lastColumn="0" w:oddVBand="0" w:evenVBand="0" w:oddHBand="0" w:evenHBand="0" w:firstRowFirstColumn="0" w:firstRowLastColumn="0" w:lastRowFirstColumn="0" w:lastRowLastColumn="0"/>
-            <w:tcW w:w="1454" w:type="dxa"/>
-            <w:vMerge/>
-            <w:tcBorders>
-              <w:top w:val="single" w:sz="4" w:space="0" w:color="auto"/>
-            </w:tcBorders>
-            <w:vAlign w:val="center"/>
-          </w:tcPr>
-          <w:p/>
-        </w:tc>
-        <w:tc>
-          <w:tcPr>
-            <w:tcW w:w="10333" w:type="dxa"/>
-            <w:gridSpan w:val="4"/>
-            <w:vAlign w:val="center"/>
-          </w:tcPr>
-          <w:p>
-            <w:pPr>
-              <w:jc w:val="center"/>
-              <w:cnfStyle w:val="000000000000" w:firstRow="0" w:lastRow="0" w:firstColumn="0" w:lastColumn="0" w:oddVBand="0" w:evenVBand="0" w:oddHBand="0" w:evenHBand="0" w:firstRowFirstColumn="0" w:firstRowLastColumn="0" w:lastRowFirstColumn="0" w:lastRowLastColumn="0"/>
-            </w:pPr>
-            <w:r>
-              <w:t>https://www.fixmystreet.com</w:t>
-            </w:r>
-          </w:p>
-        </w:tc>
-      </w:tr>
-      <w:tr>
-        <w:trPr>
-          <w:cnfStyle w:val="000000100000" w:firstRow="0" w:lastRow="0" w:firstColumn="0" w:lastColumn="0" w:oddVBand="0" w:evenVBand="0" w:oddHBand="1" w:evenHBand="0" w:firstRowFirstColumn="0" w:firstRowLastColumn="0" w:lastRowFirstColumn="0" w:lastRowLastColumn="0"/>
-          <w:trHeight w:val="610"/>
-          <w:jc w:val="center"/>
-        </w:trPr>
-        <w:tc>
-          <w:tcPr>
-            <w:cnfStyle w:val="001000000000" w:firstRow="0" w:lastRow="0" w:firstColumn="1" w:lastColumn="0" w:oddVBand="0" w:evenVBand="0" w:oddHBand="0" w:evenHBand="0" w:firstRowFirstColumn="0" w:firstRowLastColumn="0" w:lastRowFirstColumn="0" w:lastRowLastColumn="0"/>
-            <w:tcW w:w="1454" w:type="dxa"/>
-            <w:vMerge w:val="restart"/>
-            <w:tcBorders>
-              <w:top w:val="single" w:sz="4" w:space="0" w:color="auto"/>
-            </w:tcBorders>
-            <w:vAlign w:val="center"/>
-          </w:tcPr>
-          <w:p>
-            <w:proofErr w:type="spellStart"/>
-            <w:r>
-              <w:t>SeeClickFix</w:t>
-            </w:r>
-            <w:proofErr w:type="spellEnd"/>
-          </w:p>
-        </w:tc>
-        <w:tc>
-          <w:tcPr>
-            <w:tcW w:w="2957" w:type="dxa"/>
-            <w:vAlign w:val="center"/>
-          </w:tcPr>
-          <w:p>
-            <w:pPr>
-              <w:jc w:val="center"/>
-              <w:cnfStyle w:val="000000100000" w:firstRow="0" w:lastRow="0" w:firstColumn="0" w:lastColumn="0" w:oddVBand="0" w:evenVBand="0" w:oddHBand="1" w:evenHBand="0" w:firstRowFirstColumn="0" w:firstRowLastColumn="0" w:lastRowFirstColumn="0" w:lastRowLastColumn="0"/>
-            </w:pPr>
-            <w:r>
-              <w:t>Yes</w:t>
-            </w:r>
-          </w:p>
-        </w:tc>
-        <w:tc>
-          <w:tcPr>
-            <w:tcW w:w="2458" w:type="dxa"/>
-            <w:vAlign w:val="center"/>
-          </w:tcPr>
-          <w:p>
-            <w:pPr>
-              <w:jc w:val="center"/>
-              <w:cnfStyle w:val="000000100000" w:firstRow="0" w:lastRow="0" w:firstColumn="0" w:lastColumn="0" w:oddVBand="0" w:evenVBand="0" w:oddHBand="1" w:evenHBand="0" w:firstRowFirstColumn="0" w:firstRowLastColumn="0" w:lastRowFirstColumn="0" w:lastRowLastColumn="0"/>
-            </w:pPr>
-            <w:r>
-              <w:t>User, property manager</w:t>
-            </w:r>
-          </w:p>
-        </w:tc>
-        <w:tc>
-          <w:tcPr>
-            <w:tcW w:w="2078" w:type="dxa"/>
-            <w:vAlign w:val="center"/>
-          </w:tcPr>
-          <w:p>
-            <w:pPr>
-              <w:jc w:val="center"/>
-              <w:cnfStyle w:val="000000100000" w:firstRow="0" w:lastRow="0" w:firstColumn="0" w:lastColumn="0" w:oddVBand="0" w:evenVBand="0" w:oddHBand="1" w:evenHBand="0" w:firstRowFirstColumn="0" w:firstRowLastColumn="0" w:lastRowFirstColumn="0" w:lastRowLastColumn="0"/>
-            </w:pPr>
-            <w:r>
-              <w:t>Yes</w:t>
-            </w:r>
-          </w:p>
-        </w:tc>
-        <w:tc>
-          <w:tcPr>
-            <w:tcW w:w="2840" w:type="dxa"/>
             <w:vAlign w:val="center"/>
           </w:tcPr>
           <w:p>
@@ -1194,81 +1508,9 @@
             </w:r>
           </w:p>
         </w:tc>
-      </w:tr>
-      <w:tr>
-        <w:trPr>
-          <w:trHeight w:val="611"/>
-          <w:jc w:val="center"/>
-        </w:trPr>
-        <w:tc>
-          <w:tcPr>
-            <w:cnfStyle w:val="001000000000" w:firstRow="0" w:lastRow="0" w:firstColumn="1" w:lastColumn="0" w:oddVBand="0" w:evenVBand="0" w:oddHBand="0" w:evenHBand="0" w:firstRowFirstColumn="0" w:firstRowLastColumn="0" w:lastRowFirstColumn="0" w:lastRowLastColumn="0"/>
-            <w:tcW w:w="1454" w:type="dxa"/>
-            <w:vMerge/>
-            <w:tcBorders>
-              <w:top w:val="single" w:sz="4" w:space="0" w:color="auto"/>
-            </w:tcBorders>
-            <w:vAlign w:val="center"/>
-          </w:tcPr>
-          <w:p/>
-        </w:tc>
-        <w:tc>
-          <w:tcPr>
-            <w:tcW w:w="10333" w:type="dxa"/>
-            <w:gridSpan w:val="4"/>
-            <w:vAlign w:val="center"/>
-          </w:tcPr>
-          <w:p>
-            <w:pPr>
-              <w:jc w:val="center"/>
-              <w:cnfStyle w:val="000000000000" w:firstRow="0" w:lastRow="0" w:firstColumn="0" w:lastColumn="0" w:oddVBand="0" w:evenVBand="0" w:oddHBand="0" w:evenHBand="0" w:firstRowFirstColumn="0" w:firstRowLastColumn="0" w:lastRowFirstColumn="0" w:lastRowLastColumn="0"/>
-            </w:pPr>
-            <w:r>
-              <w:t>http://en.seeclickfix.com</w:t>
-            </w:r>
-          </w:p>
-        </w:tc>
-      </w:tr>
-      <w:tr>
-        <w:trPr>
-          <w:cnfStyle w:val="000000100000" w:firstRow="0" w:lastRow="0" w:firstColumn="0" w:lastColumn="0" w:oddVBand="0" w:evenVBand="0" w:oddHBand="1" w:evenHBand="0" w:firstRowFirstColumn="0" w:firstRowLastColumn="0" w:lastRowFirstColumn="0" w:lastRowLastColumn="0"/>
-          <w:trHeight w:val="611"/>
-          <w:jc w:val="center"/>
-        </w:trPr>
-        <w:tc>
-          <w:tcPr>
-            <w:cnfStyle w:val="001000000000" w:firstRow="0" w:lastRow="0" w:firstColumn="1" w:lastColumn="0" w:oddVBand="0" w:evenVBand="0" w:oddHBand="0" w:evenHBand="0" w:firstRowFirstColumn="0" w:firstRowLastColumn="0" w:lastRowFirstColumn="0" w:lastRowLastColumn="0"/>
-            <w:tcW w:w="1454" w:type="dxa"/>
-            <w:vMerge w:val="restart"/>
-            <w:tcBorders>
-              <w:top w:val="single" w:sz="4" w:space="0" w:color="auto"/>
-            </w:tcBorders>
-            <w:vAlign w:val="center"/>
-          </w:tcPr>
-          <w:p>
-            <w:r>
-              <w:t>FAU safety hazard reporting form</w:t>
-            </w:r>
-          </w:p>
-        </w:tc>
-        <w:tc>
-          <w:tcPr>
-            <w:tcW w:w="2957" w:type="dxa"/>
-            <w:vAlign w:val="center"/>
-          </w:tcPr>
-          <w:p>
-            <w:pPr>
-              <w:jc w:val="center"/>
-              <w:cnfStyle w:val="000000100000" w:firstRow="0" w:lastRow="0" w:firstColumn="0" w:lastColumn="0" w:oddVBand="0" w:evenVBand="0" w:oddHBand="1" w:evenHBand="0" w:firstRowFirstColumn="0" w:firstRowLastColumn="0" w:lastRowFirstColumn="0" w:lastRowLastColumn="0"/>
-            </w:pPr>
-            <w:r>
-              <w:t>Yes</w:t>
-            </w:r>
-          </w:p>
-        </w:tc>
-        <w:tc>
-          <w:tcPr>
-            <w:tcW w:w="2458" w:type="dxa"/>
+        <w:tc>
+          <w:tcPr>
+            <w:tcW w:w="2078" w:type="dxa"/>
             <w:vAlign w:val="center"/>
           </w:tcPr>
           <w:p>
@@ -1283,7 +1525,7 @@
         </w:tc>
         <w:tc>
           <w:tcPr>
-            <w:tcW w:w="2078" w:type="dxa"/>
+            <w:tcW w:w="2840" w:type="dxa"/>
             <w:vAlign w:val="center"/>
           </w:tcPr>
           <w:p>
@@ -1296,21 +1538,6 @@
             </w:r>
           </w:p>
         </w:tc>
-        <w:tc>
-          <w:tcPr>
-            <w:tcW w:w="2840" w:type="dxa"/>
-            <w:vAlign w:val="center"/>
-          </w:tcPr>
-          <w:p>
-            <w:pPr>
-              <w:jc w:val="center"/>
-              <w:cnfStyle w:val="000000100000" w:firstRow="0" w:lastRow="0" w:firstColumn="0" w:lastColumn="0" w:oddVBand="0" w:evenVBand="0" w:oddHBand="1" w:evenHBand="0" w:firstRowFirstColumn="0" w:firstRowLastColumn="0" w:lastRowFirstColumn="0" w:lastRowLastColumn="0"/>
-            </w:pPr>
-            <w:r>
-              <w:t>No</w:t>
-            </w:r>
-          </w:p>
-        </w:tc>
       </w:tr>
       <w:tr>
         <w:trPr>
@@ -1340,243 +1567,155 @@
               <w:jc w:val="center"/>
               <w:cnfStyle w:val="000000000000" w:firstRow="0" w:lastRow="0" w:firstColumn="0" w:lastColumn="0" w:oddVBand="0" w:evenVBand="0" w:oddHBand="0" w:evenHBand="0" w:firstRowFirstColumn="0" w:firstRowLastColumn="0" w:lastRowFirstColumn="0" w:lastRowLastColumn="0"/>
             </w:pPr>
-            <w:r>
-              <w:t>http://www.fau.edu/facilities/ehs/safety/Hazard-Report-Form.php</w:t>
-            </w:r>
-          </w:p>
-        </w:tc>
-      </w:tr>
-      <w:tr>
-        <w:trPr>
-          <w:cnfStyle w:val="000000100000" w:firstRow="0" w:lastRow="0" w:firstColumn="0" w:lastColumn="0" w:oddVBand="0" w:evenVBand="0" w:oddHBand="1" w:evenHBand="0" w:firstRowFirstColumn="0" w:firstRowLastColumn="0" w:lastRowFirstColumn="0" w:lastRowLastColumn="0"/>
-          <w:trHeight w:val="611"/>
-          <w:jc w:val="center"/>
-        </w:trPr>
-        <w:tc>
-          <w:tcPr>
-            <w:cnfStyle w:val="001000000000" w:firstRow="0" w:lastRow="0" w:firstColumn="1" w:lastColumn="0" w:oddVBand="0" w:evenVBand="0" w:oddHBand="0" w:evenHBand="0" w:firstRowFirstColumn="0" w:firstRowLastColumn="0" w:lastRowFirstColumn="0" w:lastRowLastColumn="0"/>
-            <w:tcW w:w="1454" w:type="dxa"/>
-            <w:vMerge w:val="restart"/>
-            <w:tcBorders>
-              <w:top w:val="single" w:sz="4" w:space="0" w:color="auto"/>
-            </w:tcBorders>
-            <w:vAlign w:val="center"/>
-          </w:tcPr>
-          <w:p>
-            <w:r>
-              <w:t>Penn State facilities reporting</w:t>
-            </w:r>
-          </w:p>
-        </w:tc>
-        <w:tc>
-          <w:tcPr>
-            <w:tcW w:w="2957" w:type="dxa"/>
-            <w:vAlign w:val="center"/>
-          </w:tcPr>
-          <w:p>
-            <w:pPr>
-              <w:jc w:val="center"/>
-              <w:cnfStyle w:val="000000100000" w:firstRow="0" w:lastRow="0" w:firstColumn="0" w:lastColumn="0" w:oddVBand="0" w:evenVBand="0" w:oddHBand="1" w:evenHBand="0" w:firstRowFirstColumn="0" w:firstRowLastColumn="0" w:lastRowFirstColumn="0" w:lastRowLastColumn="0"/>
-            </w:pPr>
-            <w:r>
-              <w:t>No, email</w:t>
-            </w:r>
-          </w:p>
-        </w:tc>
-        <w:tc>
-          <w:tcPr>
-            <w:tcW w:w="2458" w:type="dxa"/>
-            <w:vAlign w:val="center"/>
-          </w:tcPr>
-          <w:p>
-            <w:pPr>
-              <w:jc w:val="center"/>
-              <w:cnfStyle w:val="000000100000" w:firstRow="0" w:lastRow="0" w:firstColumn="0" w:lastColumn="0" w:oddVBand="0" w:evenVBand="0" w:oddHBand="1" w:evenHBand="0" w:firstRowFirstColumn="0" w:firstRowLastColumn="0" w:lastRowFirstColumn="0" w:lastRowLastColumn="0"/>
-            </w:pPr>
-            <w:r>
-              <w:t>No</w:t>
-            </w:r>
-          </w:p>
-        </w:tc>
-        <w:tc>
-          <w:tcPr>
-            <w:tcW w:w="2078" w:type="dxa"/>
-            <w:vAlign w:val="center"/>
-          </w:tcPr>
-          <w:p>
-            <w:pPr>
-              <w:jc w:val="center"/>
-              <w:cnfStyle w:val="000000100000" w:firstRow="0" w:lastRow="0" w:firstColumn="0" w:lastColumn="0" w:oddVBand="0" w:evenVBand="0" w:oddHBand="1" w:evenHBand="0" w:firstRowFirstColumn="0" w:firstRowLastColumn="0" w:lastRowFirstColumn="0" w:lastRowLastColumn="0"/>
-            </w:pPr>
-            <w:r>
-              <w:t>No</w:t>
-            </w:r>
-          </w:p>
-        </w:tc>
-        <w:tc>
-          <w:tcPr>
-            <w:tcW w:w="2840" w:type="dxa"/>
-            <w:vAlign w:val="center"/>
-          </w:tcPr>
-          <w:p>
-            <w:pPr>
-              <w:jc w:val="center"/>
-              <w:cnfStyle w:val="000000100000" w:firstRow="0" w:lastRow="0" w:firstColumn="0" w:lastColumn="0" w:oddVBand="0" w:evenVBand="0" w:oddHBand="1" w:evenHBand="0" w:firstRowFirstColumn="0" w:firstRowLastColumn="0" w:lastRowFirstColumn="0" w:lastRowLastColumn="0"/>
-            </w:pPr>
-            <w:r>
-              <w:t>No</w:t>
-            </w:r>
-          </w:p>
-        </w:tc>
-      </w:tr>
-      <w:tr>
-        <w:trPr>
-          <w:trHeight w:val="611"/>
-          <w:jc w:val="center"/>
-        </w:trPr>
-        <w:tc>
-          <w:tcPr>
-            <w:cnfStyle w:val="001000000000" w:firstRow="0" w:lastRow="0" w:firstColumn="1" w:lastColumn="0" w:oddVBand="0" w:evenVBand="0" w:oddHBand="0" w:evenHBand="0" w:firstRowFirstColumn="0" w:firstRowLastColumn="0" w:lastRowFirstColumn="0" w:lastRowLastColumn="0"/>
-            <w:tcW w:w="1454" w:type="dxa"/>
-            <w:vMerge/>
-            <w:tcBorders>
-              <w:top w:val="single" w:sz="4" w:space="0" w:color="auto"/>
-            </w:tcBorders>
-            <w:vAlign w:val="center"/>
-          </w:tcPr>
-          <w:p/>
-        </w:tc>
-        <w:tc>
-          <w:tcPr>
-            <w:tcW w:w="10333" w:type="dxa"/>
-            <w:gridSpan w:val="4"/>
-            <w:vAlign w:val="center"/>
-          </w:tcPr>
-          <w:p>
-            <w:pPr>
-              <w:jc w:val="center"/>
-              <w:cnfStyle w:val="000000000000" w:firstRow="0" w:lastRow="0" w:firstColumn="0" w:lastColumn="0" w:oddVBand="0" w:evenVBand="0" w:oddHBand="0" w:evenHBand="0" w:firstRowFirstColumn="0" w:firstRowLastColumn="0" w:lastRowFirstColumn="0" w:lastRowLastColumn="0"/>
-            </w:pPr>
-            <w:r>
-              <w:t>http://www.met.psu.edu/browse-by-audience/faculty-staff/report-a-facilities-issue</w:t>
-            </w:r>
+            <w:hyperlink r:id="rId9" w:history="1">
+              <w:r>
+                <w:rPr>
+                  <w:rStyle w:val="Hyperlink"/>
+                </w:rPr>
+                <w:t>http://www.met.psu.edu/browse-by-audience/faculty-staff/report-a-facilities-issue</w:t>
+              </w:r>
+            </w:hyperlink>
           </w:p>
         </w:tc>
       </w:tr>
     </w:tbl>
     <w:p/>
     <w:p>
-      <w:r>
-        <w:t xml:space="preserve">Looking at the city and university problem reporting sites above, it’s clear that a centralized, well-organized reporting system is a major opportunity for Service.  </w:t>
-      </w:r>
-      <w:proofErr w:type="spellStart"/>
-      <w:r>
-        <w:t>FixMyStreet</w:t>
-      </w:r>
-      <w:proofErr w:type="spellEnd"/>
-      <w:r>
-        <w:t xml:space="preserve"> and </w:t>
-      </w:r>
-      <w:proofErr w:type="spellStart"/>
-      <w:r>
-        <w:t>SeeClickFix</w:t>
-      </w:r>
-      <w:proofErr w:type="spellEnd"/>
-      <w:r>
-        <w:t xml:space="preserve"> are the most direct competition for Service, offering practically identical reporting systems.  In this case, we will leverage a simpler user experience to make our application more appealing.</w:t>
-      </w:r>
-    </w:p>
-    <w:p>
       <w:pPr>
         <w:pStyle w:val="Heading1"/>
       </w:pPr>
-      <w:bookmarkStart w:id="3" w:name="_Toc464593846"/>
+      <w:bookmarkStart w:id="2" w:name="_Toc464593846"/>
       <w:r>
         <w:t>Overview and Scenarios</w:t>
       </w:r>
+      <w:bookmarkEnd w:id="2"/>
+    </w:p>
+    <w:p/>
+    <w:p>
+      <w:r>
+        <w:t>Service</w:t>
+      </w:r>
+      <w:r>
+        <w:t xml:space="preserve"> will be used by</w:t>
+      </w:r>
+      <w:r>
+        <w:t xml:space="preserve"> the general public and property managers.</w:t>
+      </w:r>
+      <w:r>
+        <w:t xml:space="preserve">  </w:t>
+      </w:r>
+      <w:r>
+        <w:t>Normal users create accounts, create repair requests, and track their requests.  Property managers create accounts and respond to repair requests for their properties.</w:t>
+      </w:r>
+      <w:r>
+        <w:t xml:space="preserve">  Additionally, a Service</w:t>
+      </w:r>
+      <w:r>
+        <w:t xml:space="preserve"> administrator will moderate requests and verify property managers.</w:t>
+      </w:r>
+    </w:p>
+    <w:p/>
+    <w:p>
+      <w:r>
+        <w:t xml:space="preserve">The first scenario any user will encounter is account creation.  The application’s home page will have options to create an account or log in.  An account is required to use the system, so we must keep </w:t>
+      </w:r>
+      <w:r>
+        <w:t>account</w:t>
+      </w:r>
+      <w:r>
+        <w:t xml:space="preserve"> creation as simple as possible.  The normal user will provide an email address, a user name</w:t>
+      </w:r>
+      <w:r>
+        <w:t xml:space="preserve">, and a password.  To become a property manager, the same information is required, along with the name or location of a property and </w:t>
+      </w:r>
+      <w:r>
+        <w:t>documentation</w:t>
+      </w:r>
+      <w:r>
+        <w:t xml:space="preserve"> that verifies ownership of or responsibility for that property.  One the user is verified, either by email confirmation or document review, they are able to log in.</w:t>
+      </w:r>
+    </w:p>
+    <w:p/>
+    <w:p>
+      <w:r>
+        <w:t>The second major action a S</w:t>
+      </w:r>
+      <w:r>
+        <w:t>ervice user will perform is login.  Like any log</w:t>
+      </w:r>
+      <w:r>
+        <w:t>in system,</w:t>
+      </w:r>
+      <w:r>
+        <w:t xml:space="preserve"> the user will enter their user</w:t>
+      </w:r>
+      <w:r>
+        <w:t>name or email address along with their password.  Successful entry will direct them to their personal homepage.</w:t>
+      </w:r>
+    </w:p>
+    <w:p/>
+    <w:p>
+      <w:r>
+        <w:t>Service’s primary use is creating requests, which is what most users will spend the most time doing.  To create a service request, the user clicks the “Create Service Request” button, and fills in a short form.  The form will ask for a property or location, a picture, and a description of the problem.  Once this information is provided, the user submits the form and the request is created.</w:t>
+      </w:r>
+    </w:p>
+    <w:p/>
+    <w:p>
+      <w:r>
+        <w:t>Both regular users and property managers can view service requests.  In this way, it’s less likely that repeated reports of the same problem are created.  For property manager</w:t>
+      </w:r>
+      <w:r>
+        <w:t>s, two options are available:</w:t>
+      </w:r>
+      <w:r>
+        <w:t xml:space="preserve"> they can respond to the request and pro</w:t>
+      </w:r>
+      <w:r>
+        <w:t>vide an estimated delivery date</w:t>
+      </w:r>
+      <w:r>
+        <w:t xml:space="preserve"> or reject the request.</w:t>
+      </w:r>
+      <w:r>
+        <w:t xml:space="preserve">  After completing </w:t>
+      </w:r>
+      <w:r>
+        <w:t>a service request</w:t>
+      </w:r>
+      <w:r>
+        <w:t xml:space="preserve">, the property manager closes </w:t>
+      </w:r>
+      <w:r>
+        <w:t>it</w:t>
+      </w:r>
+      <w:r>
+        <w:t>.  The state of service request can be open, in progress, rejected, or closed, and this is status is displayed for all users.</w:t>
+      </w:r>
+    </w:p>
+    <w:p/>
+    <w:p>
+      <w:r>
+        <w:t>The site administrator will have the ability to remove inappropriate or unnecessary service requests and revoke user accounts for system abuse.  To do this, their view of the service request list will include an option to delete the request, and they will have access to a list of all site users, with the ability to delete accounts.  Administrators are also responsible for verifying property managers’ ownership documents, which are viewed and then approved or rejected.</w:t>
+      </w:r>
+    </w:p>
+    <w:p/>
+    <w:p>
+      <w:r>
+        <w:t xml:space="preserve">The last major task any user will complete is logging out of Service.  This simply requires clicking the logout button, which closes their session and brings them back to the </w:t>
+      </w:r>
+      <w:r>
+        <w:t>website’s home page.</w:t>
+      </w:r>
+    </w:p>
+    <w:p>
+      <w:pPr>
+        <w:pStyle w:val="Heading1"/>
+      </w:pPr>
+      <w:bookmarkStart w:id="3" w:name="_Toc464593847"/>
+      <w:r>
+        <w:t>Functional Requirements</w:t>
+      </w:r>
       <w:bookmarkEnd w:id="3"/>
-    </w:p>
-    <w:p/>
-    <w:p>
-      <w:r>
-        <w:t>Service</w:t>
-      </w:r>
-      <w:r>
-        <w:t xml:space="preserve"> will be used by</w:t>
-      </w:r>
-      <w:r>
-        <w:t xml:space="preserve"> the general public and property managers.</w:t>
-      </w:r>
-      <w:r>
-        <w:t xml:space="preserve">  </w:t>
-      </w:r>
-      <w:r>
-        <w:t>Normal users create accounts, create repair requests, and track their requests.  Property managers create accounts and respond to repair requests for their properties.</w:t>
-      </w:r>
-      <w:r>
-        <w:t xml:space="preserve">  Additionally, an administrator will moderate requests and verify property managers.</w:t>
-      </w:r>
-    </w:p>
-    <w:p/>
-    <w:p>
-      <w:r>
-        <w:t>The first scenario any user will encounter is account creation.  The application’s home page will have options to create an account or log in.  An account is required to use the system, so we must keep the creation as simple as possible.  The normal user will provide an email address, a user name</w:t>
-      </w:r>
-      <w:r>
-        <w:t>, and a password.  To become a property manager, the same information is required, along with the name or location of a property and document that verifies ownership of or responsibility for that property.  One the user is verified, either by email confirmation or document review, they are able to log in.</w:t>
-      </w:r>
-    </w:p>
-    <w:p/>
-    <w:p>
-      <w:r>
-        <w:t>The second major action a Service user will perform is log in.  Like any log in system, the user will enter their user name or email address along with their password.  Successful entry will direct them to their personal homepage.</w:t>
-      </w:r>
-    </w:p>
-    <w:p/>
-    <w:p>
-      <w:r>
-        <w:t>Service’s primary use is creating requests, which is what most users will spend the most time doing.  To create a service request, the user clicks the “Create Service Request” button, and fills in a short form.  The form will ask for a property or location, a picture, and a description of the problem.  Once this information is provided, the user submits the form and the request is created.</w:t>
-      </w:r>
-    </w:p>
-    <w:p/>
-    <w:p>
-      <w:r>
-        <w:t>Both regular users and property managers can view service requests.  In this way, it’s less likely that repeated reports of the same problem are created.  For property manager</w:t>
-      </w:r>
-      <w:r>
-        <w:t>s, two options are available; they can respond to the request and provide an estimated delivery date, or reject the request.</w:t>
-      </w:r>
-      <w:r>
-        <w:t xml:space="preserve">  After completing their work, the property manager closes the service request</w:t>
-      </w:r>
-      <w:r>
-        <w:t>.  The state of service request can be open, in progress, rejected, or closed, and this is status is displayed for all users.</w:t>
-      </w:r>
-    </w:p>
-    <w:p/>
-    <w:p>
-      <w:r>
-        <w:t>The site administrator will have the ability to remove inappropriate or unnecessary service requests and revoke user accounts for system abuse.  To do this, their view of the service request list will include an option to delete the request, and they will have access to a list of all site users, with the ability to delete accounts.  Administrators are also responsible for verifying property managers’ ownership documents, which are viewed and then approved or rejected.</w:t>
-      </w:r>
-    </w:p>
-    <w:p/>
-    <w:p>
-      <w:r>
-        <w:t xml:space="preserve">The last major task any user will complete is logging out of Service.  This simply requires clicking the logout button, which closes their session and brings them back to the </w:t>
-      </w:r>
-      <w:r>
-        <w:t>website’s home page.</w:t>
-      </w:r>
-    </w:p>
-    <w:p>
-      <w:pPr>
-        <w:pStyle w:val="Heading1"/>
-      </w:pPr>
-      <w:bookmarkStart w:id="4" w:name="_Toc464593847"/>
-      <w:r>
-        <w:t>Functional Requirements</w:t>
-      </w:r>
-      <w:bookmarkEnd w:id="4"/>
     </w:p>
     <w:p/>
     <w:p>
@@ -1744,7 +1883,10 @@
         </w:numPr>
       </w:pPr>
       <w:r>
-        <w:t>User name</w:t>
+        <w:t>User</w:t>
+      </w:r>
+      <w:r>
+        <w:t>name</w:t>
       </w:r>
     </w:p>
     <w:p>
@@ -1859,11 +2001,11 @@
       <w:pPr>
         <w:pStyle w:val="Heading1"/>
       </w:pPr>
-      <w:bookmarkStart w:id="5" w:name="_Toc464593848"/>
+      <w:bookmarkStart w:id="4" w:name="_Toc464593848"/>
       <w:r>
         <w:t>Non-functional Requirements</w:t>
       </w:r>
-      <w:bookmarkEnd w:id="5"/>
+      <w:bookmarkEnd w:id="4"/>
     </w:p>
     <w:p/>
     <w:p>
@@ -1878,21 +2020,10 @@
         <w:t>Mobile responsive</w:t>
       </w:r>
       <w:r>
-        <w:t xml:space="preserve"> website provided by </w:t>
-      </w:r>
-      <w:proofErr w:type="spellStart"/>
-      <w:r>
-        <w:t>WebRatio</w:t>
-      </w:r>
-      <w:proofErr w:type="spellEnd"/>
-      <w:r>
-        <w:t xml:space="preserve"> templates.  </w:t>
-      </w:r>
-      <w:r>
-        <w:t>No action takes longer than 5 seconds.  All actions must look and perform the s</w:t>
-      </w:r>
-      <w:r>
-        <w:t>ame regardless of access method.</w:t>
+        <w:t xml:space="preserve"> website provided by WebRatio</w:t>
+      </w:r>
+      <w:r>
+        <w:t xml:space="preserve"> templates.  No action takes longer than 5 seconds.  All actions must look and perform the same regardless of access method.</w:t>
       </w:r>
     </w:p>
     <w:p>
@@ -1910,13 +2041,8 @@
         <w:t xml:space="preserve">00% uptime.  Availability for at least 1,000 concurrent users </w:t>
       </w:r>
       <w:r>
-        <w:t xml:space="preserve">provided by </w:t>
-      </w:r>
-      <w:proofErr w:type="spellStart"/>
-      <w:r>
-        <w:t>WebRatio</w:t>
-      </w:r>
-      <w:proofErr w:type="spellEnd"/>
+        <w:t>provided by WebRatio</w:t>
+      </w:r>
       <w:r>
         <w:t xml:space="preserve"> hosting.</w:t>
       </w:r>
@@ -1930,15 +2056,7 @@
         </w:numPr>
       </w:pPr>
       <w:r>
-        <w:t xml:space="preserve">Security and session management provided by </w:t>
-      </w:r>
-      <w:proofErr w:type="spellStart"/>
-      <w:r>
-        <w:t>WebRatio</w:t>
-      </w:r>
-      <w:proofErr w:type="spellEnd"/>
-      <w:r>
-        <w:t xml:space="preserve"> development and deployment system.</w:t>
+        <w:t>Security and session management provided by WebRatio development and deployment system.</w:t>
       </w:r>
     </w:p>
     <w:p>
@@ -1953,15 +2071,12 @@
         <w:t>Database for at least 10,000 users</w:t>
       </w:r>
       <w:r>
-        <w:t xml:space="preserve"> and 10,000 repair requests provided by </w:t>
-      </w:r>
-      <w:proofErr w:type="spellStart"/>
-      <w:r>
-        <w:t>WebRatio</w:t>
-      </w:r>
-      <w:proofErr w:type="spellEnd"/>
-      <w:r>
-        <w:t xml:space="preserve"> hosting and university license.</w:t>
+        <w:t xml:space="preserve"> and 10,000 r</w:t>
+      </w:r>
+      <w:bookmarkStart w:id="5" w:name="_GoBack"/>
+      <w:bookmarkEnd w:id="5"/>
+      <w:r>
+        <w:t>epair requests provided by WebRatio hosting and university license.</w:t>
       </w:r>
     </w:p>
     <w:p>
@@ -1983,11 +2098,9 @@
           <w:numId w:val="3"/>
         </w:numPr>
       </w:pPr>
-      <w:proofErr w:type="spellStart"/>
       <w:r>
         <w:t>WebRatio</w:t>
       </w:r>
-      <w:proofErr w:type="spellEnd"/>
       <w:r>
         <w:t>: integrated development environment, web hosting, page templates, database, training materials.</w:t>
       </w:r>
@@ -2138,13 +2251,8 @@
         </w:numPr>
       </w:pPr>
       <w:r>
-        <w:t xml:space="preserve">Scrum Master: Anthony </w:t>
-      </w:r>
-      <w:proofErr w:type="spellStart"/>
-      <w:r>
-        <w:t>Ciminello</w:t>
-      </w:r>
-      <w:proofErr w:type="spellEnd"/>
+        <w:t>Scrum Master: Anthony Ciminello</w:t>
+      </w:r>
     </w:p>
     <w:p>
       <w:pPr>
@@ -2830,7 +2938,7 @@
     </w:rPrDefault>
     <w:pPrDefault/>
   </w:docDefaults>
-  <w:latentStyles w:defLockedState="0" w:defUIPriority="99" w:defSemiHidden="0" w:defUnhideWhenUsed="0" w:defQFormat="0" w:count="382">
+  <w:latentStyles w:defLockedState="0" w:defUIPriority="99" w:defSemiHidden="0" w:defUnhideWhenUsed="0" w:defQFormat="0" w:count="380">
     <w:lsdException w:name="Normal" w:uiPriority="0" w:qFormat="1"/>
     <w:lsdException w:name="heading 1" w:uiPriority="9" w:qFormat="1"/>
     <w:lsdException w:name="heading 2" w:semiHidden="1" w:uiPriority="9" w:unhideWhenUsed="1" w:qFormat="1"/>
@@ -3211,8 +3319,6 @@
     <w:lsdException w:name="List Table 5 Dark Accent 6" w:uiPriority="50"/>
     <w:lsdException w:name="List Table 6 Colorful Accent 6" w:uiPriority="51"/>
     <w:lsdException w:name="List Table 7 Colorful Accent 6" w:uiPriority="52"/>
-    <w:lsdException w:name="Mention" w:semiHidden="1" w:unhideWhenUsed="1"/>
-    <w:lsdException w:name="Smart Hyperlink" w:semiHidden="1" w:unhideWhenUsed="1"/>
   </w:latentStyles>
   <w:style w:type="paragraph" w:default="1" w:styleId="Normal">
     <w:name w:val="Normal"/>
@@ -3746,6 +3852,29 @@
       <w:szCs w:val="18"/>
     </w:rPr>
   </w:style>
+  <w:style w:type="character" w:styleId="Hyperlink">
+    <w:name w:val="Hyperlink"/>
+    <w:basedOn w:val="DefaultParagraphFont"/>
+    <w:uiPriority w:val="99"/>
+    <w:unhideWhenUsed/>
+    <w:rsid w:val="00505AB3"/>
+    <w:rPr>
+      <w:color w:val="0563C1" w:themeColor="hyperlink"/>
+      <w:u w:val="single"/>
+    </w:rPr>
+  </w:style>
+  <w:style w:type="character" w:styleId="FollowedHyperlink">
+    <w:name w:val="FollowedHyperlink"/>
+    <w:basedOn w:val="DefaultParagraphFont"/>
+    <w:uiPriority w:val="99"/>
+    <w:semiHidden/>
+    <w:unhideWhenUsed/>
+    <w:rsid w:val="00D26939"/>
+    <w:rPr>
+      <w:color w:val="954F72" w:themeColor="followedHyperlink"/>
+      <w:u w:val="single"/>
+    </w:rPr>
+  </w:style>
 </w:styles>
 </file>
 

</xml_diff>